<commit_message>
Added basics on the network and out tests
</commit_message>
<xml_diff>
--- a/Running the essentials for the IOTA Blockchain.docx
+++ b/Running the essentials for the IOTA Blockchain.docx
@@ -280,31 +280,7 @@
           <w:sz w:val="25"/>
           <w:szCs w:val="25"/>
         </w:rPr>
-        <w:t xml:space="preserve"> </w:t>
-      </w:r>
-      <w:r>
-        <w:rPr>
-          <w:rStyle w:val="markedcontent"/>
-          <w:sz w:val="25"/>
-          <w:szCs w:val="25"/>
-        </w:rPr>
-        <w:t>(</w:t>
-      </w:r>
-      <w:r>
-        <w:rPr>
-          <w:rStyle w:val="markedcontent"/>
-          <w:sz w:val="25"/>
-          <w:szCs w:val="25"/>
-        </w:rPr>
-        <w:t>16-920-803</w:t>
-      </w:r>
-      <w:r>
-        <w:rPr>
-          <w:rStyle w:val="markedcontent"/>
-          <w:sz w:val="25"/>
-          <w:szCs w:val="25"/>
-        </w:rPr>
-        <w:t xml:space="preserve">), </w:t>
+        <w:t xml:space="preserve"> (16-920-803), </w:t>
       </w:r>
       <w:r>
         <w:rPr>
@@ -340,31 +316,7 @@
           <w:sz w:val="25"/>
           <w:szCs w:val="25"/>
         </w:rPr>
-        <w:t xml:space="preserve"> </w:t>
-      </w:r>
-      <w:r>
-        <w:rPr>
-          <w:rStyle w:val="markedcontent"/>
-          <w:sz w:val="25"/>
-          <w:szCs w:val="25"/>
-        </w:rPr>
-        <w:t>(</w:t>
-      </w:r>
-      <w:r>
-        <w:rPr>
-          <w:rStyle w:val="markedcontent"/>
-          <w:sz w:val="25"/>
-          <w:szCs w:val="25"/>
-        </w:rPr>
-        <w:t>22-738-116</w:t>
-      </w:r>
-      <w:r>
-        <w:rPr>
-          <w:rStyle w:val="markedcontent"/>
-          <w:sz w:val="25"/>
-          <w:szCs w:val="25"/>
-        </w:rPr>
-        <w:t xml:space="preserve">), </w:t>
+        <w:t xml:space="preserve"> (22-738-116), </w:t>
       </w:r>
       <w:r>
         <w:rPr>
@@ -390,31 +342,7 @@
           <w:sz w:val="25"/>
           <w:szCs w:val="25"/>
         </w:rPr>
-        <w:t xml:space="preserve"> </w:t>
-      </w:r>
-      <w:r>
-        <w:rPr>
-          <w:rStyle w:val="markedcontent"/>
-          <w:sz w:val="25"/>
-          <w:szCs w:val="25"/>
-        </w:rPr>
-        <w:t>(</w:t>
-      </w:r>
-      <w:r>
-        <w:rPr>
-          <w:rStyle w:val="markedcontent"/>
-          <w:sz w:val="25"/>
-          <w:szCs w:val="25"/>
-        </w:rPr>
-        <w:t>19-769-025</w:t>
-      </w:r>
-      <w:r>
-        <w:rPr>
-          <w:rStyle w:val="markedcontent"/>
-          <w:sz w:val="25"/>
-          <w:szCs w:val="25"/>
-        </w:rPr>
-        <w:t xml:space="preserve">), </w:t>
+        <w:t xml:space="preserve"> (19-769-025), </w:t>
       </w:r>
       <w:r>
         <w:rPr>
@@ -432,31 +360,7 @@
           <w:sz w:val="25"/>
           <w:szCs w:val="25"/>
         </w:rPr>
-        <w:t xml:space="preserve"> </w:t>
-      </w:r>
-      <w:r>
-        <w:rPr>
-          <w:rStyle w:val="markedcontent"/>
-          <w:sz w:val="25"/>
-          <w:szCs w:val="25"/>
-        </w:rPr>
-        <w:t>(</w:t>
-      </w:r>
-      <w:r>
-        <w:rPr>
-          <w:rStyle w:val="markedcontent"/>
-          <w:sz w:val="25"/>
-          <w:szCs w:val="25"/>
-        </w:rPr>
-        <w:t>18-796-847</w:t>
-      </w:r>
-      <w:r>
-        <w:rPr>
-          <w:rStyle w:val="markedcontent"/>
-          <w:sz w:val="25"/>
-          <w:szCs w:val="25"/>
-        </w:rPr>
-        <w:t>)</w:t>
+        <w:t xml:space="preserve"> (18-796-847)</w:t>
       </w:r>
     </w:p>
     <w:p>
@@ -566,8 +470,16 @@
     <w:p>
       <w:pPr>
         <w:pStyle w:val="NormalWeb"/>
-      </w:pPr>
-      <w:r>
+        <w:rPr>
+          <w:b/>
+          <w:bCs/>
+        </w:rPr>
+      </w:pPr>
+      <w:r>
+        <w:rPr>
+          <w:b/>
+          <w:bCs/>
+        </w:rPr>
         <w:t xml:space="preserve">ABSTRACT </w:t>
       </w:r>
     </w:p>
@@ -614,6 +526,88 @@
           <w:szCs w:val="24"/>
         </w:rPr>
       </w:pPr>
+      <w:r>
+        <w:rPr>
+          <w:color w:val="auto"/>
+          <w:sz w:val="24"/>
+          <w:szCs w:val="24"/>
+        </w:rPr>
+        <w:t>In this report we give an overview of the IOTA network, the economics and how we managed to run it locally. We achieve all the requirements, expect that we’re unable to do transactions manually. The faucet and spammer are still working as intended and you could likely do transactions, but we couldn’t get to interact with the API.</w:t>
+      </w:r>
+    </w:p>
+    <w:p>
+      <w:pPr>
+        <w:pStyle w:val="Footer"/>
+        <w:rPr>
+          <w:color w:val="auto"/>
+          <w:sz w:val="24"/>
+          <w:szCs w:val="24"/>
+        </w:rPr>
+      </w:pPr>
+      <w:r>
+        <w:rPr>
+          <w:color w:val="auto"/>
+          <w:sz w:val="24"/>
+          <w:szCs w:val="24"/>
+        </w:rPr>
+        <w:t xml:space="preserve">The project can be seen here: </w:t>
+      </w:r>
+      <w:hyperlink r:id="rId12" w:history="1">
+        <w:r>
+          <w:rPr>
+            <w:rStyle w:val="Hyperlink"/>
+            <w:sz w:val="24"/>
+            <w:szCs w:val="24"/>
+          </w:rPr>
+          <w:t>https://github.com/Ivoooo/uzh-iota</w:t>
+        </w:r>
+      </w:hyperlink>
+    </w:p>
+    <w:p>
+      <w:pPr>
+        <w:pStyle w:val="Footer"/>
+        <w:rPr>
+          <w:color w:val="auto"/>
+          <w:sz w:val="24"/>
+          <w:szCs w:val="24"/>
+        </w:rPr>
+      </w:pPr>
+      <w:r>
+        <w:rPr>
+          <w:color w:val="auto"/>
+          <w:sz w:val="24"/>
+          <w:szCs w:val="24"/>
+        </w:rPr>
+        <w:t xml:space="preserve">However, you may need to contact </w:t>
+      </w:r>
+      <w:hyperlink r:id="rId13" w:history="1">
+        <w:r>
+          <w:rPr>
+            <w:rStyle w:val="Hyperlink"/>
+            <w:sz w:val="24"/>
+            <w:szCs w:val="24"/>
+          </w:rPr>
+          <w:t>ivo.aeschlimann@uzh.ch</w:t>
+        </w:r>
+      </w:hyperlink>
+      <w:r>
+        <w:rPr>
+          <w:color w:val="auto"/>
+          <w:sz w:val="24"/>
+          <w:szCs w:val="24"/>
+        </w:rPr>
+        <w:t xml:space="preserve"> for access.</w:t>
+      </w:r>
+    </w:p>
+    <w:p>
+      <w:pPr>
+        <w:pStyle w:val="Footer"/>
+        <w:rPr>
+          <w:color w:val="auto"/>
+          <w:sz w:val="24"/>
+          <w:szCs w:val="24"/>
+        </w:rPr>
+      </w:pPr>
     </w:p>
     <w:p>
       <w:pPr>
@@ -625,6 +619,9 @@
       <w:r>
         <w:t>TO IOTA</w:t>
       </w:r>
+      <w:r>
+        <w:t xml:space="preserve"> &amp; Economics</w:t>
+      </w:r>
     </w:p>
     <w:p>
       <w:pPr>
@@ -657,15 +654,7 @@
           <w:sz w:val="24"/>
           <w:szCs w:val="24"/>
         </w:rPr>
-        <w:t>n a</w:t>
-      </w:r>
-      <w:r>
-        <w:rPr>
-          <w:color w:val="auto"/>
-          <w:sz w:val="24"/>
-          <w:szCs w:val="24"/>
-        </w:rPr>
-        <w:t xml:space="preserve"> distributed ledger technology (DLT) </w:t>
+        <w:t xml:space="preserve">n a distributed ledger technology (DLT) </w:t>
       </w:r>
       <w:r>
         <w:rPr>
@@ -713,23 +702,7 @@
           <w:sz w:val="24"/>
           <w:szCs w:val="24"/>
         </w:rPr>
-        <w:t xml:space="preserve"> </w:t>
-      </w:r>
-      <w:r>
-        <w:rPr>
-          <w:color w:val="auto"/>
-          <w:sz w:val="24"/>
-          <w:szCs w:val="24"/>
-        </w:rPr>
-        <w:t>on</w:t>
-      </w:r>
-      <w:r>
-        <w:rPr>
-          <w:color w:val="auto"/>
-          <w:sz w:val="24"/>
-          <w:szCs w:val="24"/>
-        </w:rPr>
-        <w:t xml:space="preserve"> the Internet of Things (IoT) ecosystem. It is an open-source, decentralized platform that uses a unique consensus mechanism called the </w:t>
+        <w:t xml:space="preserve"> on the Internet of Things (IoT) ecosystem. It is an open-source, decentralized platform that uses a unique consensus mechanism called the </w:t>
       </w:r>
       <w:r>
         <w:rPr>
@@ -1067,15 +1040,7 @@
           <w:sz w:val="24"/>
           <w:szCs w:val="24"/>
         </w:rPr>
-        <w:t>within</w:t>
-      </w:r>
-      <w:r>
-        <w:rPr>
-          <w:color w:val="auto"/>
-          <w:sz w:val="24"/>
-          <w:szCs w:val="24"/>
-        </w:rPr>
-        <w:t xml:space="preserve"> Byzantine Infrastructures</w:t>
+        <w:t>within Byzantine Infrastructures</w:t>
       </w:r>
       <w:r>
         <w:rPr>
@@ -1514,7 +1479,127 @@
           <w:sz w:val="24"/>
           <w:szCs w:val="24"/>
         </w:rPr>
-        <w:t xml:space="preserve">self-executing contracts with the terms of the </w:t>
+        <w:t xml:space="preserve">self-executing contracts with the terms of the agreement </w:t>
+      </w:r>
+      <w:r>
+        <w:rPr>
+          <w:color w:val="auto"/>
+          <w:sz w:val="24"/>
+          <w:szCs w:val="24"/>
+        </w:rPr>
+        <w:t>encoded directly on them</w:t>
+      </w:r>
+      <w:r>
+        <w:rPr>
+          <w:color w:val="auto"/>
+          <w:sz w:val="24"/>
+          <w:szCs w:val="24"/>
+        </w:rPr>
+        <w:t>. Smart contracts allow for the automation of certain processes and can be used to create decentralized applications (</w:t>
+      </w:r>
+      <w:r>
+        <w:rPr>
+          <w:color w:val="auto"/>
+          <w:sz w:val="24"/>
+          <w:szCs w:val="24"/>
+        </w:rPr>
+        <w:t>“</w:t>
+      </w:r>
+      <w:r>
+        <w:rPr>
+          <w:color w:val="auto"/>
+          <w:sz w:val="24"/>
+          <w:szCs w:val="24"/>
+        </w:rPr>
+        <w:t>dApps</w:t>
+      </w:r>
+      <w:r>
+        <w:rPr>
+          <w:color w:val="auto"/>
+          <w:sz w:val="24"/>
+          <w:szCs w:val="24"/>
+        </w:rPr>
+        <w:t>”</w:t>
+      </w:r>
+      <w:r>
+        <w:rPr>
+          <w:color w:val="auto"/>
+          <w:sz w:val="24"/>
+          <w:szCs w:val="24"/>
+        </w:rPr>
+        <w:t>).</w:t>
+      </w:r>
+    </w:p>
+    <w:p>
+      <w:pPr>
+        <w:pStyle w:val="Footer"/>
+        <w:rPr>
+          <w:color w:val="auto"/>
+          <w:sz w:val="24"/>
+          <w:szCs w:val="24"/>
+        </w:rPr>
+      </w:pPr>
+    </w:p>
+    <w:p>
+      <w:pPr>
+        <w:pStyle w:val="Footer"/>
+      </w:pPr>
+      <w:r>
+        <w:rPr>
+          <w:color w:val="auto"/>
+          <w:sz w:val="24"/>
+          <w:szCs w:val="24"/>
+        </w:rPr>
+        <w:t xml:space="preserve">IOTA has </w:t>
+      </w:r>
+      <w:r>
+        <w:rPr>
+          <w:color w:val="auto"/>
+          <w:sz w:val="24"/>
+          <w:szCs w:val="24"/>
+        </w:rPr>
+        <w:t>several</w:t>
+      </w:r>
+      <w:r>
+        <w:rPr>
+          <w:color w:val="auto"/>
+          <w:sz w:val="24"/>
+          <w:szCs w:val="24"/>
+        </w:rPr>
+        <w:t xml:space="preserve"> partnerships and initiatives in place to promote the adoption and development of its technology.</w:t>
+      </w:r>
+      <w:r>
+        <w:rPr>
+          <w:rStyle w:val="FootnoteReference"/>
+          <w:color w:val="auto"/>
+          <w:sz w:val="24"/>
+          <w:szCs w:val="24"/>
+        </w:rPr>
+        <w:footnoteReference w:id="6"/>
+      </w:r>
+      <w:r>
+        <w:rPr>
+          <w:color w:val="auto"/>
+          <w:sz w:val="24"/>
+          <w:szCs w:val="24"/>
+        </w:rPr>
+        <w:t xml:space="preserve"> </w:t>
+      </w:r>
+      <w:r>
+        <w:rPr>
+          <w:color w:val="auto"/>
+          <w:sz w:val="24"/>
+          <w:szCs w:val="24"/>
+        </w:rPr>
+        <w:t xml:space="preserve">They are partnered with several big firms and organizations to further explore </w:t>
+      </w:r>
+      <w:r>
+        <w:rPr>
+          <w:color w:val="auto"/>
+          <w:sz w:val="24"/>
+          <w:szCs w:val="24"/>
+        </w:rPr>
+        <w:t xml:space="preserve">the use of IOTA in various applications such as supply chain management, </w:t>
       </w:r>
       <w:r>
         <w:rPr>
@@ -1523,1633 +1608,723 @@
           <w:szCs w:val="24"/>
         </w:rPr>
         <w:lastRenderedPageBreak/>
-        <w:t xml:space="preserve">agreement </w:t>
-      </w:r>
-      <w:r>
-        <w:rPr>
-          <w:color w:val="auto"/>
-          <w:sz w:val="24"/>
-          <w:szCs w:val="24"/>
-        </w:rPr>
-        <w:t>encoded directly on them</w:t>
-      </w:r>
-      <w:r>
-        <w:rPr>
-          <w:color w:val="auto"/>
-          <w:sz w:val="24"/>
-          <w:szCs w:val="24"/>
-        </w:rPr>
-        <w:t>. Smart contracts allow for the automation of certain processes and can be used to create decentralized applications (</w:t>
-      </w:r>
-      <w:r>
-        <w:rPr>
-          <w:color w:val="auto"/>
-          <w:sz w:val="24"/>
-          <w:szCs w:val="24"/>
-        </w:rPr>
-        <w:t>“</w:t>
-      </w:r>
-      <w:r>
-        <w:rPr>
-          <w:color w:val="auto"/>
-          <w:sz w:val="24"/>
-          <w:szCs w:val="24"/>
-        </w:rPr>
-        <w:t>dApps</w:t>
-      </w:r>
-      <w:r>
-        <w:rPr>
-          <w:color w:val="auto"/>
-          <w:sz w:val="24"/>
-          <w:szCs w:val="24"/>
-        </w:rPr>
-        <w:t>”</w:t>
-      </w:r>
-      <w:r>
-        <w:rPr>
-          <w:color w:val="auto"/>
-          <w:sz w:val="24"/>
-          <w:szCs w:val="24"/>
-        </w:rPr>
-        <w:t>).</w:t>
+        <w:t>digital identity, and autonomous vehicles</w:t>
+      </w:r>
+      <w:r>
+        <w:rPr>
+          <w:color w:val="auto"/>
+          <w:sz w:val="24"/>
+          <w:szCs w:val="24"/>
+        </w:rPr>
+        <w:t>. For example, Bosch has partnered with them to explore further possibilities of automation in their products.</w:t>
+      </w:r>
+      <w:r>
+        <w:rPr>
+          <w:rStyle w:val="FootnoteReference"/>
+          <w:color w:val="auto"/>
+          <w:sz w:val="24"/>
+          <w:szCs w:val="24"/>
+        </w:rPr>
+        <w:footnoteReference w:id="7"/>
+      </w:r>
+      <w:r>
+        <w:rPr>
+          <w:color w:val="auto"/>
+          <w:sz w:val="24"/>
+          <w:szCs w:val="24"/>
+        </w:rPr>
+        <w:t xml:space="preserve"> </w:t>
       </w:r>
     </w:p>
     <w:p>
       <w:pPr>
         <w:pStyle w:val="Footer"/>
-        <w:rPr>
-          <w:color w:val="auto"/>
-          <w:sz w:val="24"/>
-          <w:szCs w:val="24"/>
-        </w:rPr>
-      </w:pPr>
-    </w:p>
-    <w:p>
-      <w:pPr>
-        <w:pStyle w:val="Footer"/>
-      </w:pPr>
-      <w:r>
-        <w:rPr>
-          <w:color w:val="auto"/>
-          <w:sz w:val="24"/>
-          <w:szCs w:val="24"/>
-        </w:rPr>
-        <w:t xml:space="preserve">IOTA has </w:t>
-      </w:r>
-      <w:r>
-        <w:rPr>
-          <w:color w:val="auto"/>
-          <w:sz w:val="24"/>
-          <w:szCs w:val="24"/>
-        </w:rPr>
-        <w:t>several</w:t>
-      </w:r>
-      <w:r>
-        <w:rPr>
-          <w:color w:val="auto"/>
-          <w:sz w:val="24"/>
-          <w:szCs w:val="24"/>
-        </w:rPr>
-        <w:t xml:space="preserve"> partnerships and initiatives in place to promote the adoption and development of its technology.</w:t>
+      </w:pPr>
+    </w:p>
+    <w:p>
+      <w:pPr>
+        <w:pStyle w:val="Heading1"/>
+      </w:pPr>
+      <w:r>
+        <w:t>Basics of the iota network</w:t>
+      </w:r>
+    </w:p>
+    <w:p>
+      <w:r>
+        <w:t>The official documentation</w:t>
       </w:r>
       <w:r>
         <w:rPr>
           <w:rStyle w:val="FootnoteReference"/>
-          <w:color w:val="auto"/>
-          <w:sz w:val="24"/>
-          <w:szCs w:val="24"/>
-        </w:rPr>
-        <w:footnoteReference w:id="6"/>
-      </w:r>
-      <w:r>
-        <w:rPr>
-          <w:color w:val="auto"/>
-          <w:sz w:val="24"/>
-          <w:szCs w:val="24"/>
-        </w:rPr>
-        <w:t xml:space="preserve"> </w:t>
-      </w:r>
-      <w:r>
-        <w:rPr>
-          <w:color w:val="auto"/>
-          <w:sz w:val="24"/>
-          <w:szCs w:val="24"/>
-        </w:rPr>
-        <w:t xml:space="preserve">They are partnered with several big firms and organizations to further explore </w:t>
-      </w:r>
-      <w:r>
-        <w:rPr>
-          <w:color w:val="auto"/>
-          <w:sz w:val="24"/>
-          <w:szCs w:val="24"/>
-        </w:rPr>
-        <w:t>the use of IOTA in various applications such as supply chain management, digital identity, and autonomous vehicles</w:t>
-      </w:r>
-      <w:r>
-        <w:rPr>
-          <w:color w:val="auto"/>
-          <w:sz w:val="24"/>
-          <w:szCs w:val="24"/>
-        </w:rPr>
-        <w:t>. For example, Bosch has partnered with them to explore further possibilities of automation in their products.</w:t>
+        </w:rPr>
+        <w:footnoteReference w:id="8"/>
+      </w:r>
+      <w:r>
+        <w:t xml:space="preserve"> is the best and often only resource you can consult to get information about the IOTA network and solve your problems. </w:t>
+      </w:r>
+      <w:r>
+        <w:t xml:space="preserve">To run the IOTA </w:t>
+      </w:r>
+      <w:r>
+        <w:t>network,</w:t>
+      </w:r>
+      <w:r>
+        <w:t xml:space="preserve"> we used </w:t>
+      </w:r>
+      <w:r>
+        <w:t>the official</w:t>
+      </w:r>
+      <w:r>
+        <w:t xml:space="preserve"> guide</w:t>
       </w:r>
       <w:r>
         <w:rPr>
           <w:rStyle w:val="FootnoteReference"/>
-          <w:color w:val="auto"/>
-          <w:sz w:val="24"/>
-          <w:szCs w:val="24"/>
-        </w:rPr>
-        <w:footnoteReference w:id="7"/>
-      </w:r>
-      <w:r>
-        <w:rPr>
-          <w:color w:val="auto"/>
-          <w:sz w:val="24"/>
-          <w:szCs w:val="24"/>
-        </w:rPr>
-        <w:t xml:space="preserve"> </w:t>
-      </w:r>
-    </w:p>
-    <w:p>
-      <w:pPr>
-        <w:pStyle w:val="Footer"/>
-      </w:pPr>
+        </w:rPr>
+        <w:footnoteReference w:id="9"/>
+      </w:r>
+      <w:r>
+        <w:t xml:space="preserve"> of the IOTA Foundation</w:t>
+      </w:r>
+      <w:r>
+        <w:t>. T</w:t>
+      </w:r>
+      <w:r>
+        <w:t xml:space="preserve">he key part was cloning the </w:t>
+      </w:r>
+      <w:r>
+        <w:t>GoShimmer</w:t>
+      </w:r>
+      <w:r>
+        <w:t xml:space="preserve"> git repository</w:t>
+      </w:r>
+      <w:r>
+        <w:rPr>
+          <w:rStyle w:val="FootnoteReference"/>
+        </w:rPr>
+        <w:footnoteReference w:id="10"/>
+      </w:r>
+      <w:r>
+        <w:t xml:space="preserve">. </w:t>
+      </w:r>
+      <w:r>
+        <w:t>The GoShimmer repository is updated daily, and you have no guarantee that there won’t be breaking changes and that every part is working.</w:t>
+      </w:r>
+      <w:r>
+        <w:t xml:space="preserve"> Because of this we recommend using our version if you don’t have any </w:t>
+      </w:r>
+      <w:r>
+        <w:t>additional</w:t>
+      </w:r>
+      <w:r>
+        <w:t xml:space="preserve"> needs.</w:t>
+      </w:r>
+    </w:p>
+    <w:p>
+      <w:r>
+        <w:t>The two most important files are “docker-compose.yml” and “</w:t>
+      </w:r>
+      <w:r>
+        <w:t>docker-compose.local.yml</w:t>
+      </w:r>
+      <w:r>
+        <w:t xml:space="preserve">”, both in the “./goschimmer/tools/docker-network” folder. </w:t>
+      </w:r>
+      <w:r>
+        <w:t>The first one provides a faucet, one node and all other requirements the network needs to run. Make sure that if you ever extend this project not to overwrite any ports that are on there as otherwise the network will crash.</w:t>
+      </w:r>
+    </w:p>
+    <w:p>
+      <w:pPr>
+        <w:rPr>
+          <w:rStyle w:val="pl-s"/>
+        </w:rPr>
+      </w:pPr>
+      <w:r>
+        <w:t xml:space="preserve">In </w:t>
+      </w:r>
+      <w:r>
+        <w:t>general,</w:t>
+      </w:r>
+      <w:r>
+        <w:t xml:space="preserve"> you should only need to </w:t>
+      </w:r>
+      <w:r>
+        <w:t>edit the “</w:t>
+      </w:r>
+      <w:r>
+        <w:t>docker-compose.local.yml</w:t>
+      </w:r>
+      <w:r>
+        <w:t>” file</w:t>
+      </w:r>
+      <w:r>
+        <w:t xml:space="preserve">, </w:t>
+      </w:r>
+      <w:r>
+        <w:t xml:space="preserve">however you could need to edit other files if you want to further expand the functionality aside from what we already have provided. </w:t>
+      </w:r>
+      <w:r>
+        <w:t>The “</w:t>
+      </w:r>
+      <w:r>
+        <w:t>docker-compose.local.yml</w:t>
+      </w:r>
+      <w:r>
+        <w:t xml:space="preserve">” file is used to provide additional nodes. To do that copy the content of “peer-master_22” and paste it below. Then edit ALL the ports to some unused ones and you will have another node. To access the new </w:t>
+      </w:r>
+      <w:r>
+        <w:t>node,</w:t>
+      </w:r>
+      <w:r>
+        <w:t xml:space="preserve"> go to the corresponding “</w:t>
+      </w:r>
+      <w:r>
+        <w:rPr>
+          <w:rStyle w:val="pl-s"/>
+        </w:rPr>
+        <w:t>WEBAPI_BINDADDRESS”.</w:t>
+      </w:r>
+    </w:p>
+    <w:p>
+      <w:pPr>
+        <w:rPr>
+          <w:rStyle w:val="pl-s"/>
+        </w:rPr>
+      </w:pPr>
+      <w:r>
+        <w:rPr>
+          <w:rStyle w:val="pl-s"/>
+        </w:rPr>
+        <w:t>For more information about how to run the project please refer to the README.</w:t>
+      </w:r>
+    </w:p>
+    <w:p>
+      <w:pPr>
+        <w:overflowPunct/>
+        <w:autoSpaceDE/>
+        <w:autoSpaceDN/>
+        <w:adjustRightInd/>
+        <w:spacing w:after="0" w:line="240" w:lineRule="auto"/>
+        <w:jc w:val="left"/>
+        <w:textAlignment w:val="auto"/>
+        <w:rPr>
+          <w:rStyle w:val="pl-s"/>
+        </w:rPr>
+      </w:pPr>
+      <w:r>
+        <w:rPr>
+          <w:rStyle w:val="pl-s"/>
+        </w:rPr>
+        <w:br w:type="page"/>
+      </w:r>
     </w:p>
     <w:p>
       <w:pPr>
         <w:pStyle w:val="Heading1"/>
-      </w:pPr>
-      <w:r>
-        <w:t>Basics of the iota network</w:t>
-      </w:r>
-    </w:p>
-    <w:p>
-      <w:r>
-        <w:t>T</w:t>
-      </w:r>
-      <w:r>
-        <w:t>he official documentation</w:t>
+        <w:rPr>
+          <w:rStyle w:val="pl-s"/>
+        </w:rPr>
+      </w:pPr>
+      <w:r>
+        <w:rPr>
+          <w:rStyle w:val="pl-s"/>
+        </w:rPr>
+        <w:lastRenderedPageBreak/>
+        <w:t>The goals</w:t>
+      </w:r>
+    </w:p>
+    <w:p>
+      <w:pPr>
+        <w:pStyle w:val="Heading2"/>
+        <w:rPr>
+          <w:noProof/>
+        </w:rPr>
+      </w:pPr>
+      <w:r>
+        <w:rPr>
+          <w:noProof/>
+        </w:rPr>
+        <w:t>Running the network</w:t>
+      </w:r>
+    </w:p>
+    <w:p>
+      <w:pPr>
+        <w:rPr>
+          <w:noProof/>
+        </w:rPr>
+      </w:pPr>
+      <w:r>
+        <w:rPr>
+          <w:noProof/>
+        </w:rPr>
+        <w:drawing>
+          <wp:inline distT="0" distB="0" distL="0" distR="0" wp14:anchorId="50006145" wp14:editId="1C2F4982">
+            <wp:extent cx="2616922" cy="3240000"/>
+            <wp:effectExtent l="0" t="0" r="0" b="0"/>
+            <wp:docPr id="3" name="Picture 3" descr="Graphical user interface&#10;&#10;Description automatically generated"/>
+            <wp:cNvGraphicFramePr>
+              <a:graphicFrameLocks xmlns:a="http://schemas.openxmlformats.org/drawingml/2006/main" noChangeAspect="1"/>
+            </wp:cNvGraphicFramePr>
+            <a:graphic xmlns:a="http://schemas.openxmlformats.org/drawingml/2006/main">
+              <a:graphicData uri="http://schemas.openxmlformats.org/drawingml/2006/picture">
+                <pic:pic xmlns:pic="http://schemas.openxmlformats.org/drawingml/2006/picture">
+                  <pic:nvPicPr>
+                    <pic:cNvPr id="3" name="Picture 3" descr="Graphical user interface&#10;&#10;Description automatically generated"/>
+                    <pic:cNvPicPr>
+                      <a:picLocks noChangeAspect="1" noChangeArrowheads="1"/>
+                    </pic:cNvPicPr>
+                  </pic:nvPicPr>
+                  <pic:blipFill rotWithShape="1">
+                    <a:blip r:embed="rId14" cstate="print">
+                      <a:extLst>
+                        <a:ext uri="{28A0092B-C50C-407E-A947-70E740481C1C}">
+                          <a14:useLocalDpi xmlns:a14="http://schemas.microsoft.com/office/drawing/2010/main" val="0"/>
+                        </a:ext>
+                      </a:extLst>
+                    </a:blip>
+                    <a:srcRect l="28351" t="5532" r="28937" b="426"/>
+                    <a:stretch/>
+                  </pic:blipFill>
+                  <pic:spPr bwMode="auto">
+                    <a:xfrm>
+                      <a:off x="0" y="0"/>
+                      <a:ext cx="2616922" cy="3240000"/>
+                    </a:xfrm>
+                    <a:prstGeom prst="rect">
+                      <a:avLst/>
+                    </a:prstGeom>
+                    <a:noFill/>
+                    <a:ln>
+                      <a:noFill/>
+                    </a:ln>
+                    <a:extLst>
+                      <a:ext uri="{53640926-AAD7-44D8-BBD7-CCE9431645EC}">
+                        <a14:shadowObscured xmlns:a14="http://schemas.microsoft.com/office/drawing/2010/main"/>
+                      </a:ext>
+                    </a:extLst>
+                  </pic:spPr>
+                </pic:pic>
+              </a:graphicData>
+            </a:graphic>
+          </wp:inline>
+        </w:drawing>
+      </w:r>
+      <w:r>
+        <w:rPr>
+          <w:noProof/>
+        </w:rPr>
+        <w:drawing>
+          <wp:inline distT="0" distB="0" distL="0" distR="0" wp14:anchorId="379A9601" wp14:editId="3E687568">
+            <wp:extent cx="2523426" cy="3240000"/>
+            <wp:effectExtent l="0" t="0" r="0" b="0"/>
+            <wp:docPr id="10" name="Picture 10" descr="Graphical user interface&#10;&#10;Description automatically generated"/>
+            <wp:cNvGraphicFramePr>
+              <a:graphicFrameLocks xmlns:a="http://schemas.openxmlformats.org/drawingml/2006/main" noChangeAspect="1"/>
+            </wp:cNvGraphicFramePr>
+            <a:graphic xmlns:a="http://schemas.openxmlformats.org/drawingml/2006/main">
+              <a:graphicData uri="http://schemas.openxmlformats.org/drawingml/2006/picture">
+                <pic:pic xmlns:pic="http://schemas.openxmlformats.org/drawingml/2006/picture">
+                  <pic:nvPicPr>
+                    <pic:cNvPr id="10" name="Picture 10" descr="Graphical user interface&#10;&#10;Description automatically generated"/>
+                    <pic:cNvPicPr>
+                      <a:picLocks noChangeAspect="1" noChangeArrowheads="1"/>
+                    </pic:cNvPicPr>
+                  </pic:nvPicPr>
+                  <pic:blipFill rotWithShape="1">
+                    <a:blip r:embed="rId15" cstate="print">
+                      <a:extLst>
+                        <a:ext uri="{28A0092B-C50C-407E-A947-70E740481C1C}">
+                          <a14:useLocalDpi xmlns:a14="http://schemas.microsoft.com/office/drawing/2010/main" val="0"/>
+                        </a:ext>
+                      </a:extLst>
+                    </a:blip>
+                    <a:srcRect l="29069" t="5744" r="29652"/>
+                    <a:stretch/>
+                  </pic:blipFill>
+                  <pic:spPr bwMode="auto">
+                    <a:xfrm>
+                      <a:off x="0" y="0"/>
+                      <a:ext cx="2523426" cy="3240000"/>
+                    </a:xfrm>
+                    <a:prstGeom prst="rect">
+                      <a:avLst/>
+                    </a:prstGeom>
+                    <a:noFill/>
+                    <a:ln>
+                      <a:noFill/>
+                    </a:ln>
+                    <a:extLst>
+                      <a:ext uri="{53640926-AAD7-44D8-BBD7-CCE9431645EC}">
+                        <a14:shadowObscured xmlns:a14="http://schemas.microsoft.com/office/drawing/2010/main"/>
+                      </a:ext>
+                    </a:extLst>
+                  </pic:spPr>
+                </pic:pic>
+              </a:graphicData>
+            </a:graphic>
+          </wp:inline>
+        </w:drawing>
+      </w:r>
+    </w:p>
+    <w:p>
+      <w:pPr>
+        <w:rPr>
+          <w:noProof/>
+        </w:rPr>
+      </w:pPr>
+      <w:r>
+        <w:rPr>
+          <w:noProof/>
+        </w:rPr>
+        <w:t>The network was already running on it’s own. The only thing that was needed to be changed was the ports on the .yml files. Since it’s in a docker container it should be able to be run on any machine (Tested on Ubuntu and Mac). The challenge was figuring out the ports, which took some time.</w:t>
+      </w:r>
+    </w:p>
+    <w:p/>
+    <w:p>
+      <w:pPr>
+        <w:pStyle w:val="Heading2"/>
+      </w:pPr>
+      <w:r>
+        <w:t>The fountain</w:t>
+      </w:r>
+    </w:p>
+    <w:p>
+      <w:r>
+        <w:rPr>
+          <w:noProof/>
+        </w:rPr>
+        <w:drawing>
+          <wp:inline distT="0" distB="0" distL="0" distR="0" wp14:anchorId="1F314E6A" wp14:editId="5DBCEF9E">
+            <wp:extent cx="5761994" cy="3240000"/>
+            <wp:effectExtent l="0" t="0" r="0" b="0"/>
+            <wp:docPr id="11" name="Picture 11" descr="A picture containing graphical user interface&#10;&#10;Description automatically generated"/>
+            <wp:cNvGraphicFramePr>
+              <a:graphicFrameLocks xmlns:a="http://schemas.openxmlformats.org/drawingml/2006/main" noChangeAspect="1"/>
+            </wp:cNvGraphicFramePr>
+            <a:graphic xmlns:a="http://schemas.openxmlformats.org/drawingml/2006/main">
+              <a:graphicData uri="http://schemas.openxmlformats.org/drawingml/2006/picture">
+                <pic:pic xmlns:pic="http://schemas.openxmlformats.org/drawingml/2006/picture">
+                  <pic:nvPicPr>
+                    <pic:cNvPr id="11" name="Picture 11" descr="A picture containing graphical user interface&#10;&#10;Description automatically generated"/>
+                    <pic:cNvPicPr>
+                      <a:picLocks noChangeAspect="1" noChangeArrowheads="1"/>
+                    </pic:cNvPicPr>
+                  </pic:nvPicPr>
+                  <pic:blipFill>
+                    <a:blip r:embed="rId16" cstate="print">
+                      <a:extLst>
+                        <a:ext uri="{28A0092B-C50C-407E-A947-70E740481C1C}">
+                          <a14:useLocalDpi xmlns:a14="http://schemas.microsoft.com/office/drawing/2010/main" val="0"/>
+                        </a:ext>
+                      </a:extLst>
+                    </a:blip>
+                    <a:srcRect/>
+                    <a:stretch>
+                      <a:fillRect/>
+                    </a:stretch>
+                  </pic:blipFill>
+                  <pic:spPr bwMode="auto">
+                    <a:xfrm>
+                      <a:off x="0" y="0"/>
+                      <a:ext cx="5761994" cy="3240000"/>
+                    </a:xfrm>
+                    <a:prstGeom prst="rect">
+                      <a:avLst/>
+                    </a:prstGeom>
+                    <a:noFill/>
+                    <a:ln>
+                      <a:noFill/>
+                    </a:ln>
+                  </pic:spPr>
+                </pic:pic>
+              </a:graphicData>
+            </a:graphic>
+          </wp:inline>
+        </w:drawing>
+      </w:r>
+    </w:p>
+    <w:p>
+      <w:r>
+        <w:t xml:space="preserve">The fountain does work and is on port 8091. It initially didn’t work but through changing some settings in the faucet folder we were able to get it running again. It should be noted that you may only give out </w:t>
+      </w:r>
+      <w:r>
+        <w:lastRenderedPageBreak/>
+        <w:t xml:space="preserve">funds ONCE per address in </w:t>
+      </w:r>
+      <w:r>
+        <w:t>its</w:t>
+      </w:r>
+      <w:r>
+        <w:t xml:space="preserve"> entire lifespan. The only exception is the evil spammer which can auto-request funds if the setting is enabled.</w:t>
+      </w:r>
+    </w:p>
+    <w:p/>
+    <w:p>
+      <w:pPr>
+        <w:pStyle w:val="Heading2"/>
+      </w:pPr>
+      <w:r>
+        <w:t>The spammer</w:t>
+      </w:r>
+    </w:p>
+    <w:p>
+      <w:pPr>
+        <w:pStyle w:val="Heading2"/>
+        <w:numPr>
+          <w:ilvl w:val="0"/>
+          <w:numId w:val="0"/>
+        </w:numPr>
+      </w:pPr>
+      <w:r>
+        <w:rPr>
+          <w:noProof/>
+        </w:rPr>
+        <w:drawing>
+          <wp:inline distT="0" distB="0" distL="0" distR="0" wp14:anchorId="370D283E" wp14:editId="7AE1A0F6">
+            <wp:extent cx="5761994" cy="3240000"/>
+            <wp:effectExtent l="0" t="0" r="0" b="0"/>
+            <wp:docPr id="14" name="Picture 14"/>
+            <wp:cNvGraphicFramePr>
+              <a:graphicFrameLocks xmlns:a="http://schemas.openxmlformats.org/drawingml/2006/main" noChangeAspect="1"/>
+            </wp:cNvGraphicFramePr>
+            <a:graphic xmlns:a="http://schemas.openxmlformats.org/drawingml/2006/main">
+              <a:graphicData uri="http://schemas.openxmlformats.org/drawingml/2006/picture">
+                <pic:pic xmlns:pic="http://schemas.openxmlformats.org/drawingml/2006/picture">
+                  <pic:nvPicPr>
+                    <pic:cNvPr id="0" name="Picture 7"/>
+                    <pic:cNvPicPr>
+                      <a:picLocks noChangeAspect="1" noChangeArrowheads="1"/>
+                    </pic:cNvPicPr>
+                  </pic:nvPicPr>
+                  <pic:blipFill>
+                    <a:blip r:embed="rId17" cstate="print">
+                      <a:extLst>
+                        <a:ext uri="{28A0092B-C50C-407E-A947-70E740481C1C}">
+                          <a14:useLocalDpi xmlns:a14="http://schemas.microsoft.com/office/drawing/2010/main" val="0"/>
+                        </a:ext>
+                      </a:extLst>
+                    </a:blip>
+                    <a:srcRect/>
+                    <a:stretch>
+                      <a:fillRect/>
+                    </a:stretch>
+                  </pic:blipFill>
+                  <pic:spPr bwMode="auto">
+                    <a:xfrm>
+                      <a:off x="0" y="0"/>
+                      <a:ext cx="5761994" cy="3240000"/>
+                    </a:xfrm>
+                    <a:prstGeom prst="rect">
+                      <a:avLst/>
+                    </a:prstGeom>
+                    <a:noFill/>
+                    <a:ln>
+                      <a:noFill/>
+                    </a:ln>
+                  </pic:spPr>
+                </pic:pic>
+              </a:graphicData>
+            </a:graphic>
+          </wp:inline>
+        </w:drawing>
+      </w:r>
+    </w:p>
+    <w:p>
+      <w:pPr>
+        <w:rPr>
+          <w:rStyle w:val="pl-s"/>
+        </w:rPr>
+      </w:pPr>
+      <w:r>
+        <w:rPr>
+          <w:rStyle w:val="pl-s"/>
+        </w:rPr>
+        <w:t>The spammer was very challenging and we’re still not quite sure how we got it to work in the end. It has a lot of features that can be read here</w:t>
       </w:r>
       <w:r>
         <w:rPr>
           <w:rStyle w:val="FootnoteReference"/>
         </w:rPr>
-        <w:footnoteReference w:id="8"/>
-      </w:r>
-      <w:r>
-        <w:t xml:space="preserve"> is the best and often only resource you can consult to </w:t>
-      </w:r>
-      <w:r>
-        <w:t xml:space="preserve">get information about the IOTA network and </w:t>
-      </w:r>
-      <w:r>
-        <w:t>solve your problems.</w:t>
-      </w:r>
-      <w:r>
-        <w:t xml:space="preserve"> </w:t>
-      </w:r>
-      <w:r>
-        <w:t xml:space="preserve">To run the IOTA </w:t>
-      </w:r>
-      <w:r>
-        <w:t>network,</w:t>
-      </w:r>
-      <w:r>
-        <w:t xml:space="preserve"> we used </w:t>
-      </w:r>
-      <w:r>
-        <w:t>the official</w:t>
-      </w:r>
-      <w:r>
-        <w:t xml:space="preserve"> guide</w:t>
+        <w:footnoteReference w:id="11"/>
+      </w:r>
+      <w:r>
+        <w:rPr>
+          <w:rStyle w:val="pl-s"/>
+        </w:rPr>
+        <w:t>. The most important once are the rate and rate limiter. We advice staying below 50 transactions per second as otherwise network congestion can be an issue. The other one is auto-requesting funds from the fountain which can by access by “</w:t>
+      </w:r>
+      <w:r>
+        <w:rPr>
+          <w:rStyle w:val="pl-s"/>
+        </w:rPr>
+        <w:t>Settings -&gt; Auto funds requesting -&gt; enable</w:t>
+      </w:r>
+      <w:r>
+        <w:rPr>
+          <w:rStyle w:val="pl-s"/>
+        </w:rPr>
+        <w:t>”.</w:t>
+      </w:r>
+    </w:p>
+    <w:p>
+      <w:pPr>
+        <w:rPr>
+          <w:rStyle w:val="pl-s"/>
+        </w:rPr>
+      </w:pPr>
+    </w:p>
+    <w:p>
+      <w:pPr>
+        <w:pStyle w:val="Heading2"/>
+        <w:rPr>
+          <w:rStyle w:val="pl-s"/>
+        </w:rPr>
+      </w:pPr>
+      <w:r>
+        <w:rPr>
+          <w:rStyle w:val="pl-s"/>
+        </w:rPr>
+        <w:t>The transactions</w:t>
+      </w:r>
+    </w:p>
+    <w:p>
+      <w:r>
+        <w:t xml:space="preserve">Transactions are working on the network as </w:t>
+      </w:r>
+      <w:r>
+        <w:t xml:space="preserve">the faucet and the spammer </w:t>
+      </w:r>
+      <w:r>
+        <w:t>can</w:t>
+      </w:r>
+      <w:r>
+        <w:t xml:space="preserve"> do transactions, however we’re having problems doing them manually.</w:t>
+      </w:r>
+      <w:r>
+        <w:t xml:space="preserve"> We know that they’re working since we can get funds from the faucet and the spammer can do transactions. There are 3 ways of doing transactions:</w:t>
+      </w:r>
+    </w:p>
+    <w:p>
+      <w:pPr>
+        <w:pStyle w:val="Heading3"/>
+      </w:pPr>
+      <w:r>
+        <w:lastRenderedPageBreak/>
+        <w:t>Using the API</w:t>
+      </w:r>
+    </w:p>
+    <w:p>
+      <w:r>
+        <w:t>The API</w:t>
       </w:r>
       <w:r>
         <w:rPr>
           <w:rStyle w:val="FootnoteReference"/>
         </w:rPr>
-        <w:footnoteReference w:id="9"/>
-      </w:r>
-      <w:r>
-        <w:t xml:space="preserve"> of the IOTA Foundation</w:t>
-      </w:r>
-      <w:r>
-        <w:t>. T</w:t>
-      </w:r>
-      <w:r>
-        <w:t xml:space="preserve">he key part was cloning the </w:t>
-      </w:r>
-      <w:r>
-        <w:t>GoShimmer</w:t>
-      </w:r>
-      <w:r>
-        <w:t xml:space="preserve"> git repository</w:t>
+        <w:footnoteReference w:id="12"/>
+      </w:r>
+      <w:r>
+        <w:t xml:space="preserve"> can be accessed using the client written in Go. We’re very certain that the API should be working since the faucet and the spammer are likely also using that connection to interact with the network. However, we were all having problems at different points. It should be noted though that none of us got the client to run. If we did it would likely be able do the transactions.</w:t>
+      </w:r>
+    </w:p>
+    <w:p>
+      <w:r>
+        <w:t>Installing Go and the Client was easy, however we had problems getting it to run. We suspect that we need to edit the GOPATH or make an executable out of the client (curl -x). However, we couldn’t come to a solution in time.</w:t>
+      </w:r>
+    </w:p>
+    <w:p/>
+    <w:p>
+      <w:pPr>
+        <w:pStyle w:val="Heading3"/>
+      </w:pPr>
+      <w:r>
+        <w:t>Pollen-wallet</w:t>
+      </w:r>
+    </w:p>
+    <w:p>
+      <w:r>
+        <w:t>Pollenwallet</w:t>
       </w:r>
       <w:r>
         <w:rPr>
           <w:rStyle w:val="FootnoteReference"/>
         </w:rPr>
-        <w:footnoteReference w:id="10"/>
-      </w:r>
-      <w:r>
-        <w:t xml:space="preserve">. </w:t>
-      </w:r>
-      <w:r>
-        <w:t>The GoShimmer repository is updated daily, and you have no guarantee that there won’t be breaking changes and that every part is working.</w:t>
-      </w:r>
-      <w:r>
-        <w:t xml:space="preserve"> Because of this we recommend using our version if you don’t have any </w:t>
-      </w:r>
-      <w:r>
-        <w:t>additional</w:t>
-      </w:r>
-      <w:r>
-        <w:t xml:space="preserve"> needs.</w:t>
-      </w:r>
-    </w:p>
-    <w:p>
-      <w:r>
-        <w:t xml:space="preserve">The two most important files are “docker-compose.yml” and </w:t>
-      </w:r>
-      <w:r>
-        <w:t>“</w:t>
-      </w:r>
-      <w:r>
-        <w:t>docker-compose.local.yml</w:t>
-      </w:r>
-      <w:r>
-        <w:t>”</w:t>
-      </w:r>
-      <w:r>
-        <w:t xml:space="preserve">, both in the </w:t>
-      </w:r>
-      <w:r>
-        <w:t>“./goschimmer/tools/docker-network”</w:t>
-      </w:r>
-      <w:r>
-        <w:t xml:space="preserve"> folder. </w:t>
-      </w:r>
-      <w:r>
-        <w:t>The first one provides a faucet, one node and all other requirements the network needs to run. Make sure that if you ever extend this project not to overwrite any ports that are on there as otherwise the network will crash.</w:t>
-      </w:r>
-    </w:p>
-    <w:p>
-      <w:pPr>
-        <w:rPr>
-          <w:rStyle w:val="pl-s"/>
-        </w:rPr>
-      </w:pPr>
-      <w:r>
-        <w:t xml:space="preserve">In </w:t>
-      </w:r>
-      <w:r>
-        <w:t>general,</w:t>
-      </w:r>
-      <w:r>
-        <w:t xml:space="preserve"> you should only need to </w:t>
-      </w:r>
-      <w:r>
-        <w:t>edit the “</w:t>
-      </w:r>
-      <w:r>
-        <w:t>docker-compose.local.yml</w:t>
-      </w:r>
-      <w:r>
-        <w:t>” file</w:t>
-      </w:r>
-      <w:r>
-        <w:t xml:space="preserve">, </w:t>
-      </w:r>
-      <w:r>
-        <w:t xml:space="preserve">however you could need to edit other files if you want to further expand the functionality aside from what we already have provided. </w:t>
-      </w:r>
-      <w:r>
-        <w:t>The “</w:t>
-      </w:r>
-      <w:r>
-        <w:t>docker-compose.local.yml</w:t>
-      </w:r>
-      <w:r>
-        <w:t xml:space="preserve">” file is used to provide additional nodes. To do that copy the content of “peer-master_22” and paste it below. Then edit ALL the ports to some unused ones </w:t>
-      </w:r>
-      <w:r>
-        <w:lastRenderedPageBreak/>
-        <w:t>and you will have another node. To access the new node go to the corresponding “</w:t>
-      </w:r>
-      <w:r>
-        <w:rPr>
-          <w:rStyle w:val="pl-s"/>
-        </w:rPr>
-        <w:t>WEBAPI_BINDADDRESS</w:t>
-      </w:r>
-      <w:r>
-        <w:rPr>
-          <w:rStyle w:val="pl-s"/>
-        </w:rPr>
-        <w:t>”.</w:t>
-      </w:r>
-    </w:p>
-    <w:p>
-      <w:pPr>
-        <w:rPr>
-          <w:rStyle w:val="pl-s"/>
-        </w:rPr>
-      </w:pPr>
-    </w:p>
-    <w:p>
-      <w:pPr>
-        <w:rPr>
-          <w:rStyle w:val="pl-s"/>
-        </w:rPr>
-      </w:pPr>
-      <w:r>
-        <w:rPr>
-          <w:rStyle w:val="pl-s"/>
-        </w:rPr>
-        <w:t>TODO:</w:t>
-      </w:r>
-    </w:p>
-    <w:p>
-      <w:pPr>
-        <w:rPr>
-          <w:rStyle w:val="pl-s"/>
-        </w:rPr>
-      </w:pPr>
-      <w:r>
-        <w:rPr>
-          <w:rStyle w:val="pl-s"/>
-        </w:rPr>
-        <w:t>Delete unnesseary stuff below</w:t>
-      </w:r>
-    </w:p>
-    <w:p>
-      <w:pPr>
-        <w:rPr>
-          <w:rStyle w:val="pl-s"/>
-        </w:rPr>
-      </w:pPr>
-      <w:r>
-        <w:rPr>
-          <w:rStyle w:val="pl-s"/>
-        </w:rPr>
-        <w:t>Add pictures and describe what is happening there</w:t>
-      </w:r>
-    </w:p>
-    <w:p>
-      <w:pPr>
-        <w:rPr>
-          <w:rStyle w:val="pl-s"/>
-        </w:rPr>
-      </w:pPr>
-      <w:r>
-        <w:rPr>
-          <w:rStyle w:val="pl-s"/>
-        </w:rPr>
-        <w:t>Document who has done what (they have clear guidelines and examples about that, not just write “we all worked on it”</w:t>
-      </w:r>
-    </w:p>
-    <w:p>
-      <w:pPr>
-        <w:rPr>
-          <w:rStyle w:val="pl-s"/>
-        </w:rPr>
-      </w:pPr>
-      <w:r>
-        <w:rPr>
-          <w:rStyle w:val="pl-s"/>
-        </w:rPr>
-        <w:t>Correct my stuff</w:t>
-      </w:r>
-    </w:p>
-    <w:p>
-      <w:r>
-        <w:rPr>
-          <w:rStyle w:val="pl-s"/>
-        </w:rPr>
-        <w:t>Add test cases? (no idea what he want from us, maybe the pictures are enough)</w:t>
+        <w:footnoteReference w:id="13"/>
+      </w:r>
+      <w:r>
+        <w:t xml:space="preserve">, also called DevNet-wallet is a react-based app. The problem </w:t>
+      </w:r>
+      <w:r>
+        <w:t xml:space="preserve">with this wallet </w:t>
+      </w:r>
+      <w:r>
+        <w:t xml:space="preserve">is that the lockfile is </w:t>
+      </w:r>
+      <w:r>
+        <w:t>faulty</w:t>
+      </w:r>
+      <w:r>
+        <w:t xml:space="preserve"> and thus we’re unable to “npm install” the necessary libraries</w:t>
+      </w:r>
+      <w:r>
+        <w:t>. The last update was over two year ago and we suspect that since then requirements for the libraries changed and thus npm is unable to build without having version conflicts.</w:t>
       </w:r>
     </w:p>
     <w:p/>
     <w:p>
       <w:pPr>
+        <w:pStyle w:val="Heading3"/>
+      </w:pPr>
+      <w:r>
+        <w:t>ElectricShimmer</w:t>
+      </w:r>
+    </w:p>
+    <w:p>
+      <w:r>
+        <w:t>ElectricShimmer</w:t>
+      </w:r>
+      <w:r>
+        <w:rPr>
+          <w:rStyle w:val="FootnoteReference"/>
+        </w:rPr>
+        <w:footnoteReference w:id="14"/>
+      </w:r>
+      <w:r>
+        <w:t xml:space="preserve"> got its last update half a year ago and would likely work. The problem is there is no documentation and no information on how to run and interact with it.</w:t>
+      </w:r>
+    </w:p>
+    <w:p/>
+    <w:p/>
+    <w:p>
+      <w:pPr>
         <w:pStyle w:val="Heading1"/>
       </w:pPr>
       <w:r>
-        <w:t>SECTION</w:t>
-      </w:r>
-    </w:p>
-    <w:p>
-      <w:pPr>
-        <w:pStyle w:val="Heading2"/>
-      </w:pPr>
-      <w:r>
-        <w:t>Paper title and authors</w:t>
-      </w:r>
-    </w:p>
-    <w:p>
-      <w:pPr>
-        <w:rPr>
-          <w:lang w:val="de-CH"/>
-        </w:rPr>
-      </w:pPr>
-      <w:r>
-        <w:rPr>
-          <w:lang w:val="it-CH"/>
-        </w:rPr>
-        <w:t xml:space="preserve">Phasellus mattis, massa at placerat congue, augue mi molestie mi, ut mollis risus elit in sapien. </w:t>
-      </w:r>
-      <w:r>
-        <w:t xml:space="preserve">Integer rhoncus eget tellus at tincidunt. Vestibulum tempus sapien eu tincidunt lacinia. Vivamus laoreet mi vitae lorem convallis fringilla. Nulla hendrerit, lacus vel faucibus convallis, magna ipsum pretium leo, ut ultrices nibh urna ac libero. </w:t>
-      </w:r>
-      <w:r>
-        <w:rPr>
-          <w:lang w:val="fr-CH"/>
-        </w:rPr>
-        <w:t xml:space="preserve">Morbi lorem turpis, mollis luctus ultrices quis, accumsan mattis nibh. Phasellus neque tellus, vulputate ac molestie aliquet, dignissim id nisl. Duis sollicitudin ut nulla a iaculis. Donec ultricies libero non tincidunt pulvinar. Quisque at viverra sem. Nullam aliquet sem tempor turpis dignissim, quis gravida mauris egestas. Donec finibus diam sed odio rhoncus, in maximus dui mattis. Quisque euismod rutrum enim, a suscipit mauris sagittis id. </w:t>
-      </w:r>
-      <w:r>
-        <w:rPr>
-          <w:lang w:val="de-CH"/>
-        </w:rPr>
-        <w:t>Nam ut odio diam.</w:t>
-      </w:r>
-    </w:p>
-    <w:p>
-      <w:pPr>
-        <w:rPr>
-          <w:lang w:val="de-CH"/>
-        </w:rPr>
-      </w:pPr>
-    </w:p>
-    <w:p>
-      <w:pPr>
-        <w:rPr>
-          <w:lang w:val="it-CH"/>
-        </w:rPr>
-      </w:pPr>
-      <w:r>
-        <w:rPr>
-          <w:lang w:val="de-CH"/>
-        </w:rPr>
-        <w:t xml:space="preserve">Integer efficitur mollis arcu eu pretium. </w:t>
-      </w:r>
-      <w:r>
-        <w:rPr>
-          <w:lang w:val="fr-CH"/>
-        </w:rPr>
-        <w:t xml:space="preserve">Vivamus sodales orci neque, id aliquam magna tincidunt in. Etiam consectetur nibh et tristique mattis. Suspendisse a eros imperdiet nulla iaculis tempor. Proin eu semper orci. Donec ut turpis nec quam accumsan vulputate. Nulla hendrerit augue erat, id blandit orci vestibulum vel. </w:t>
-      </w:r>
-      <w:r>
-        <w:rPr>
-          <w:lang w:val="it-CH"/>
-        </w:rPr>
-        <w:t>Etiam quis porta augue, a tempor dui.</w:t>
-      </w:r>
-    </w:p>
-    <w:p>
-      <w:pPr>
-        <w:rPr>
-          <w:lang w:val="it-CH"/>
-        </w:rPr>
-      </w:pPr>
-    </w:p>
-    <w:p>
-      <w:r>
-        <w:rPr>
-          <w:lang w:val="it-CH"/>
-        </w:rPr>
-        <w:t xml:space="preserve">Nulla vitae dui a dolor gravida imperdiet et vel enim. </w:t>
-      </w:r>
-      <w:r>
-        <w:rPr>
-          <w:lang w:val="it-CH"/>
-        </w:rPr>
-        <w:t xml:space="preserve">In tortor mi, aliquet facilisis hendrerit id, malesuada sodales dolor. Duis pharetra enim id ante lacinia, sed vehicula purus ultrices. Nam felis nisi, vehicula in massa at, interdum sagittis nunc. Pellentesque ipsum nulla, tincidunt consequat turpis eu, finibus semper tellus. </w:t>
-      </w:r>
-      <w:r>
-        <w:rPr>
-          <w:lang w:val="fr-CH"/>
-        </w:rPr>
-        <w:t xml:space="preserve">Aliquam aliquet mauris sed neque euismod semper. </w:t>
-      </w:r>
-      <w:r>
-        <w:rPr>
-          <w:lang w:val="it-CH"/>
-        </w:rPr>
-        <w:t xml:space="preserve">Cras non velit vehicula, molestie libero eget, lobortis orci. Quisque porttitor mi nulla, et convallis urna luctus non. Nullam molestie condimentum nisi et vestibulum. Aenean rutrum eu purus ac vestibulum. </w:t>
-      </w:r>
-      <w:r>
-        <w:t>Page numbers</w:t>
+        <w:t>Author contributions</w:t>
       </w:r>
     </w:p>
     <w:p/>
     <w:p>
-      <w:pPr>
-        <w:pStyle w:val="Heading1"/>
-      </w:pPr>
-      <w:r>
-        <w:t>Setting Up Your PapeR</w:t>
-      </w:r>
-    </w:p>
-    <w:p>
-      <w:pPr>
-        <w:pStyle w:val="Heading2"/>
-      </w:pPr>
-      <w:r>
-        <w:t>Subsection</w:t>
-      </w:r>
-    </w:p>
-    <w:p>
-      <w:pPr>
-        <w:rPr>
-          <w:lang w:val="de-CH"/>
-        </w:rPr>
-      </w:pPr>
-      <w:r>
-        <w:rPr>
-          <w:lang w:val="fr-CH"/>
-        </w:rPr>
-        <w:t xml:space="preserve">Phasellus mattis, massa at placerat congue, augue mi molestie mi, ut mollis risus elit in sapien. </w:t>
-      </w:r>
-      <w:r>
-        <w:t xml:space="preserve">Integer rhoncus eget tellus at tincidunt. Vestibulum tempus sapien eu tincidunt lacinia. Vivamus laoreet mi vitae lorem convallis fringilla. Nulla hendrerit, lacus vel faucibus convallis, magna ipsum pretium leo, ut ultrices nibh urna ac libero. </w:t>
-      </w:r>
-      <w:r>
-        <w:rPr>
-          <w:lang w:val="fr-CH"/>
-        </w:rPr>
-        <w:t xml:space="preserve">Morbi lorem turpis, mollis luctus ultrices quis, accumsan </w:t>
-      </w:r>
-      <w:r>
-        <w:rPr>
-          <w:lang w:val="fr-CH"/>
-        </w:rPr>
-        <w:lastRenderedPageBreak/>
-        <w:t xml:space="preserve">mattis nibh. Phasellus neque tellus, vulputate ac molestie aliquet, dignissim id nisl. Duis sollicitudin ut nulla a iaculis. Donec ultricies libero non tincidunt pulvinar. Quisque at viverra sem. Nullam aliquet sem tempor turpis dignissim, quis gravida mauris egestas. Donec finibus diam sed odio rhoncus, in maximus dui mattis. Quisque euismod rutrum enim, a suscipit mauris sagittis id. </w:t>
-      </w:r>
-      <w:r>
-        <w:rPr>
-          <w:lang w:val="de-CH"/>
-        </w:rPr>
-        <w:t xml:space="preserve">Nam ut odio diam. </w:t>
-      </w:r>
-    </w:p>
-    <w:p>
-      <w:pPr>
-        <w:rPr>
-          <w:lang w:val="fr-CH"/>
-        </w:rPr>
-      </w:pPr>
-      <w:r>
-        <w:rPr>
-          <w:lang w:val="de-CH"/>
-        </w:rPr>
-        <w:t xml:space="preserve">Integer efficitur mollis arcu eu pretium. </w:t>
-      </w:r>
-      <w:r>
-        <w:rPr>
-          <w:lang w:val="fr-CH"/>
-        </w:rPr>
-        <w:t xml:space="preserve">Vivamus sodales orci neque, id aliquam magna tincidunt in. Etiam consectetur nibh et tristique mattis. Suspendisse a eros imperdiet nulla iaculis tempor. Proin eu semper orci. Donec ut turpis nec quam accumsan vulputate. Nulla hendrerit augue erat, id blandit orci vestibulum vel. Etiam quis porta augue, a tempor dui. </w:t>
-      </w:r>
-    </w:p>
-    <w:p>
-      <w:r>
-        <w:rPr>
-          <w:lang w:val="fr-CH"/>
-        </w:rPr>
-        <w:t xml:space="preserve">Nulla vitae dui a dolor gravida imperdiet et vel enim. In tortor mi, aliquet facilisis hendrerit id, malesuada sodales dolor. Duis pharetra enim id ante lacinia, sed vehicula purus ultrices. Nam felis nisi, vehicula in massa at, interdum sagittis nunc. Pellentesque ipsum nulla, tincidunt consequat turpis eu, finibus semper tellus. Aliquam aliquet mauris sed neque euismod semper. Cras non velit vehicula, molestie libero eget, lobortis orci. Quisque porttitor mi nulla, et convallis urna luctus non. Nullam molestie condimentum nisi et vestibulum. </w:t>
-      </w:r>
-      <w:r>
-        <w:t xml:space="preserve">Aenean rutrum eu purus ac vestibulum. </w:t>
-      </w:r>
-    </w:p>
-    <w:p>
-      <w:pPr>
-        <w:pStyle w:val="Heading2"/>
-      </w:pPr>
-      <w:r>
-        <w:t>Another Subsection</w:t>
-      </w:r>
-    </w:p>
-    <w:p>
-      <w:r>
-        <w:rPr>
-          <w:lang w:val="fr-CH"/>
-        </w:rPr>
-        <w:t xml:space="preserve">Phasellus mattis, massa at placerat congue, augue mi molestie mi, ut mollis risus elit in sapien. </w:t>
-      </w:r>
-      <w:r>
-        <w:t xml:space="preserve">Integer rhoncus eget tellus at tincidunt. Vestibulum tempus sapien eu tincidunt lacinia. Vivamus laoreet mi vitae lorem convallis fringilla. Nulla hendrerit, lacus vel faucibus convallis, magna ipsum pretium leo, ut ultrices nibh urna ac libero. </w:t>
-      </w:r>
-      <w:r>
-        <w:rPr>
-          <w:lang w:val="fr-CH"/>
-        </w:rPr>
-        <w:t xml:space="preserve">Morbi lorem turpis, mollis luctus ultrices quis, accumsan mattis nibh. Phasellus neque tellus, vulputate ac molestie aliquet, dignissim id nisl. Duis sollicitudin ut nulla a iaculis. Donec ultricies libero non tincidunt pulvinar. Quisque at viverra sem. Nullam aliquet sem tempor turpis dignissim, quis gravida mauris egestas. Donec finibus diam sed odio rhoncus, in maximus dui mattis. Quisque euismod rutrum enim, a suscipit mauris sagittis id. </w:t>
-      </w:r>
-      <w:r>
-        <w:t xml:space="preserve">Nam ut odio diam. </w:t>
-      </w:r>
-    </w:p>
-    <w:p>
-      <w:pPr>
-        <w:pStyle w:val="Heading2"/>
-      </w:pPr>
-      <w:r>
-        <w:t>Mathematic text and equations</w:t>
-      </w:r>
-    </w:p>
-    <w:p>
-      <w:r>
-        <w:t>Equations should be justified to the left margin and numbered at the right margin. Leave 6 points before and 6 points after the equation, as indicated in the Equation style on the Word template.</w:t>
-      </w:r>
-    </w:p>
-    <w:p>
-      <w:pPr>
-        <w:pStyle w:val="Equation"/>
-      </w:pPr>
-      <w:r>
-        <w:rPr>
-          <w:noProof/>
-        </w:rPr>
-        <w:pict w14:anchorId="0ABC1660">
-          <v:shapetype id="_x0000_t75" coordsize="21600,21600" o:spt="75" o:preferrelative="t" path="m@4@5l@4@11@9@11@9@5xe" filled="f" stroked="f">
-            <v:stroke joinstyle="miter"/>
-            <v:formulas>
-              <v:f eqn="if lineDrawn pixelLineWidth 0"/>
-              <v:f eqn="sum @0 1 0"/>
-              <v:f eqn="sum 0 0 @1"/>
-              <v:f eqn="prod @2 1 2"/>
-              <v:f eqn="prod @3 21600 pixelWidth"/>
-              <v:f eqn="prod @3 21600 pixelHeight"/>
-              <v:f eqn="sum @0 0 1"/>
-              <v:f eqn="prod @6 1 2"/>
-              <v:f eqn="prod @7 21600 pixelWidth"/>
-              <v:f eqn="sum @8 21600 0"/>
-              <v:f eqn="prod @7 21600 pixelHeight"/>
-              <v:f eqn="sum @10 21600 0"/>
-            </v:formulas>
-            <v:path o:extrusionok="f" gradientshapeok="t" o:connecttype="rect"/>
-            <o:lock v:ext="edit" aspectratio="t"/>
-          </v:shapetype>
-          <v:shape id="_x0000_i1029" type="#_x0000_t75" alt="" style="width:63.75pt;height:18pt;mso-width-percent:0;mso-height-percent:0;mso-width-percent:0;mso-height-percent:0" fillcolor="window"/>
-        </w:pict>
-      </w:r>
-      <w:r>
-        <w:tab/>
-        <w:t>(1)</w:t>
-      </w:r>
-    </w:p>
-    <w:p>
-      <w:r>
-        <w:t>For equation font sizes, use 9 point for full size, 7 point for subscript and superscript, and 5 point for sub-subscript and sub-superscript.</w:t>
+      <w:commentRangeStart w:id="0"/>
+      <w:r>
+        <w:t>The following is a sample text. All authors conceived and designed the project idea. P.M. and C.J.T. developed and wrote the business model. B.S. worked on the regulatory implications.  Y.Z. and X.Y. developed the technical implementation and wrote the technical section. Y.Z. wrote the critical overview of the plaftorm selected. All authors revised and accepted the final version of this document.</w:t>
+      </w:r>
+      <w:commentRangeEnd w:id="0"/>
+      <w:r>
+        <w:rPr>
+          <w:rStyle w:val="CommentReference"/>
+        </w:rPr>
+        <w:commentReference w:id="0"/>
       </w:r>
     </w:p>
     <w:p>
       <w:pPr>
         <w:sectPr>
-          <w:headerReference w:type="even" r:id="rId12"/>
-          <w:headerReference w:type="default" r:id="rId13"/>
-          <w:footerReference w:type="default" r:id="rId14"/>
-          <w:footerReference w:type="first" r:id="rId15"/>
-          <w:type w:val="continuous"/>
-          <w:pgSz w:w="11907" w:h="16839" w:code="9"/>
-          <w:pgMar w:top="1134" w:right="992" w:bottom="1478" w:left="709" w:header="284" w:footer="284" w:gutter="567"/>
-          <w:cols w:space="539"/>
-          <w:titlePg/>
-        </w:sectPr>
-      </w:pPr>
-      <w:r>
-        <w:t xml:space="preserve">Use </w:t>
-      </w:r>
-      <w:r>
-        <w:rPr>
-          <w:i/>
-        </w:rPr>
-        <w:t>italics</w:t>
-      </w:r>
-      <w:r>
-        <w:t xml:space="preserve"> for variables (</w:t>
-      </w:r>
-      <w:r>
-        <w:rPr>
-          <w:i/>
-        </w:rPr>
-        <w:t>u</w:t>
-      </w:r>
-      <w:r>
-        <w:t>); bold for vectors (no arrows) (</w:t>
-      </w:r>
-      <w:r>
-        <w:rPr>
-          <w:b/>
-        </w:rPr>
-        <w:t>u</w:t>
-      </w:r>
-      <w:r>
-        <w:t>); bold italic for variable vectors (</w:t>
-      </w:r>
-      <w:r>
-        <w:rPr>
-          <w:b/>
-          <w:i/>
-        </w:rPr>
-        <w:t>u</w:t>
-      </w:r>
-      <w:r>
-        <w:t>) and capital bold italic (</w:t>
-      </w:r>
-      <w:r>
-        <w:rPr>
-          <w:b/>
-          <w:i/>
-        </w:rPr>
-        <w:t>U</w:t>
-      </w:r>
-      <w:r>
-        <w:t xml:space="preserve">) for variable matrices. Use </w:t>
-      </w:r>
-      <w:r>
-        <w:rPr>
-          <w:i/>
-        </w:rPr>
-        <w:t>i</w:t>
-      </w:r>
-      <w:r>
-        <w:t xml:space="preserve">th, </w:t>
-      </w:r>
-      <w:r>
-        <w:rPr>
-          <w:i/>
-        </w:rPr>
-        <w:t>j</w:t>
-      </w:r>
-      <w:r>
-        <w:t xml:space="preserve">th, </w:t>
-      </w:r>
-      <w:r>
-        <w:rPr>
-          <w:i/>
-        </w:rPr>
-        <w:t>n</w:t>
-      </w:r>
-      <w:r>
-        <w:t xml:space="preserve">th, not </w:t>
-      </w:r>
-      <w:r>
-        <w:rPr>
-          <w:i/>
-        </w:rPr>
-        <w:t>i</w:t>
-      </w:r>
-      <w:r>
-        <w:rPr>
-          <w:position w:val="15"/>
-        </w:rPr>
-        <w:t>th</w:t>
-      </w:r>
-      <w:r>
-        <w:t xml:space="preserve">, </w:t>
-      </w:r>
-      <w:r>
-        <w:rPr>
-          <w:i/>
-        </w:rPr>
-        <w:t>j</w:t>
-      </w:r>
-      <w:r>
-        <w:rPr>
-          <w:position w:val="15"/>
-        </w:rPr>
-        <w:t>th</w:t>
-      </w:r>
-      <w:r>
-        <w:t xml:space="preserve">, </w:t>
-      </w:r>
-    </w:p>
-    <w:p>
-      <w:r>
-        <w:rPr>
-          <w:i/>
-        </w:rPr>
-        <w:t>n</w:t>
-      </w:r>
-      <w:r>
-        <w:rPr>
-          <w:position w:val="15"/>
-        </w:rPr>
-        <w:t>th</w:t>
-      </w:r>
-      <w:r>
-        <w:t>. The order of brackets should be {[()]}, except where brackets have special significance.</w:t>
-      </w:r>
-    </w:p>
-    <w:p>
-      <w:pPr>
-        <w:pStyle w:val="Heading2"/>
-      </w:pPr>
-      <w:r>
-        <w:t>Lists</w:t>
-      </w:r>
-    </w:p>
-    <w:p>
-      <w:r>
-        <w:t>Single space list items with no extra space between the lines. Mark each item with a solid bullet ‘•’ or with an Arabic numeral followed by a full stop, e.g., 1. 2. 3. and so on. Be consistent in marking list items.</w:t>
-      </w:r>
-    </w:p>
-    <w:p>
-      <w:r>
-        <w:t>Refer to Section 4.1 for an example of a bulleted list. Following is an example of a numbered list:</w:t>
-      </w:r>
-    </w:p>
-    <w:p>
-      <w:r>
-        <w:t>1.</w:t>
-      </w:r>
-      <w:r>
-        <w:tab/>
-        <w:t>For complete or near complete sentences begin with a capital letter and end with a full stop.</w:t>
-      </w:r>
-    </w:p>
-    <w:p>
-      <w:r>
-        <w:t>2.</w:t>
-      </w:r>
-      <w:r>
-        <w:tab/>
-        <w:t>For short phrases, start with lower case letters and end with semicolons.</w:t>
-      </w:r>
-    </w:p>
-    <w:p>
-      <w:r>
-        <w:lastRenderedPageBreak/>
-        <w:t>3.</w:t>
-      </w:r>
-      <w:r>
-        <w:tab/>
-        <w:t>Do not capitalise or punctuate single items.</w:t>
-      </w:r>
-    </w:p>
-    <w:p>
-      <w:r>
-        <w:t>4.</w:t>
-      </w:r>
-      <w:r>
-        <w:tab/>
-        <w:t>Use a colon to introduce the list.</w:t>
-      </w:r>
-    </w:p>
-    <w:p>
-      <w:pPr>
-        <w:pStyle w:val="Heading1"/>
-      </w:pPr>
-      <w:r>
-        <w:t>Figures and tables</w:t>
-      </w:r>
-    </w:p>
-    <w:p>
-      <w:pPr>
-        <w:pStyle w:val="Heading2"/>
-      </w:pPr>
-      <w:r>
-        <w:t>General appearance</w:t>
-      </w:r>
-    </w:p>
-    <w:p>
-      <w:r>
-        <w:t xml:space="preserve">Make sure that all figures, tables, graphs and line drawings are clear and sharp and of the highest quality. Lines should be thick enough to allow proper reproduction. </w:t>
-      </w:r>
-      <w:r>
-        <w:rPr>
-          <w:b/>
-        </w:rPr>
-        <w:t xml:space="preserve">Also in figures: use embedded arial font type only. </w:t>
-      </w:r>
-    </w:p>
-    <w:p>
-      <w:r>
-        <w:t xml:space="preserve">Diagrams, graphics and photographs should be in </w:t>
-      </w:r>
-      <w:r>
-        <w:rPr>
-          <w:b/>
-        </w:rPr>
-        <w:t>gray scale or in colour</w:t>
-      </w:r>
-      <w:r>
-        <w:t xml:space="preserve"> of excellent quality with good contrast.</w:t>
-      </w:r>
-    </w:p>
-    <w:p>
-      <w:pPr>
-        <w:sectPr>
-          <w:type w:val="continuous"/>
-          <w:pgSz w:w="11907" w:h="16839" w:code="9"/>
-          <w:pgMar w:top="1134" w:right="992" w:bottom="1478" w:left="709" w:header="284" w:footer="284" w:gutter="567"/>
-          <w:cols w:space="539"/>
-          <w:titlePg/>
-        </w:sectPr>
-      </w:pPr>
-      <w:r>
-        <w:t xml:space="preserve">When preparing figures and tables, make sure that all lettering inside the figure is no smaller than the specified size of the paper text, i.e., </w:t>
-      </w:r>
-      <w:r>
-        <w:rPr>
-          <w:b/>
-        </w:rPr>
-        <w:t>10 point</w:t>
-      </w:r>
-      <w:r>
-        <w:t xml:space="preserve">. Do not include any headlines in the diagrams, graphics or tables. All headlines should be written separately. See the examples below. Do not use different colours in diagrams. If you use a bar graph, please use a pattern that will appear clearly in black and white. Use different patterns instead of colours, as </w:t>
-      </w:r>
-    </w:p>
-    <w:p>
-      <w:r>
-        <w:t xml:space="preserve">the colours will not provide sufficient contrast when printed in black and white. </w:t>
-      </w:r>
-    </w:p>
-    <w:p>
-      <w:r>
-        <w:t>If necessary add a source below the diagram. Do not add any kind of background color in the graph. The background should always be white.</w:t>
-      </w:r>
-    </w:p>
-    <w:p>
-      <w:pPr>
-        <w:pStyle w:val="Heading2"/>
-      </w:pPr>
-      <w:r>
-        <w:t>Numbering, captions and positioning</w:t>
-      </w:r>
-    </w:p>
-    <w:p>
-      <w:pPr>
-        <w:sectPr>
-          <w:type w:val="continuous"/>
-          <w:pgSz w:w="11907" w:h="16839" w:code="9"/>
-          <w:pgMar w:top="1134" w:right="992" w:bottom="1478" w:left="709" w:header="284" w:footer="284" w:gutter="567"/>
-          <w:cols w:space="539"/>
-          <w:titlePg/>
-        </w:sectPr>
-      </w:pPr>
-    </w:p>
-    <w:p>
-      <w:r>
-        <w:t>Number the figures separately from the maps and tables e.g., Figure 1, Figure 2, Figure 3; Table 1, Table 2, Table 3. Map 1, Map 2, Map 3 etc. Use (a), (b), (c) to distinguish individual subjects in a composite figure. See Figures 1 and 2 for examples of figure and caption placement</w:t>
-      </w:r>
-    </w:p>
-    <w:p>
-      <w:r>
-        <w:t xml:space="preserve"> the paper. Begin the caption with a capital letter and end with a full stop. Always refer to figures as ‘Figure’ and not Fig. Place the figure or table on the text page as close to the relevant citation as possible, preferably at the top of a column. If a figure or table is too large to fit into one column, it may be centred across both columns at the top or the bottom of the page. </w:t>
-      </w:r>
-    </w:p>
-    <w:p/>
-    <w:tbl>
-      <w:tblPr>
-        <w:tblW w:w="0" w:type="auto"/>
-        <w:tblLayout w:type="fixed"/>
-        <w:tblCellMar>
-          <w:left w:w="70" w:type="dxa"/>
-          <w:right w:w="70" w:type="dxa"/>
-        </w:tblCellMar>
-        <w:tblLook w:val="0000" w:firstRow="0" w:lastRow="0" w:firstColumn="0" w:lastColumn="0" w:noHBand="0" w:noVBand="0"/>
-      </w:tblPr>
-      <w:tblGrid>
-        <w:gridCol w:w="1488"/>
-        <w:gridCol w:w="850"/>
-        <w:gridCol w:w="709"/>
-        <w:gridCol w:w="851"/>
-        <w:gridCol w:w="708"/>
-      </w:tblGrid>
-      <w:tr>
-        <w:trPr>
-          <w:cantSplit/>
-        </w:trPr>
-        <w:tc>
-          <w:tcPr>
-            <w:tcW w:w="1488" w:type="dxa"/>
-            <w:vMerge w:val="restart"/>
-            <w:tcBorders>
-              <w:top w:val="single" w:sz="4" w:space="0" w:color="auto"/>
-            </w:tcBorders>
-            <w:vAlign w:val="center"/>
-          </w:tcPr>
-          <w:p>
-            <w:r>
-              <w:t>Country</w:t>
-            </w:r>
-          </w:p>
-        </w:tc>
-        <w:tc>
-          <w:tcPr>
-            <w:tcW w:w="1559" w:type="dxa"/>
-            <w:gridSpan w:val="2"/>
-            <w:tcBorders>
-              <w:top w:val="single" w:sz="4" w:space="0" w:color="auto"/>
-              <w:bottom w:val="single" w:sz="4" w:space="0" w:color="auto"/>
-            </w:tcBorders>
-            <w:vAlign w:val="center"/>
-          </w:tcPr>
-          <w:p>
-            <w:r>
-              <w:t>65–79</w:t>
-            </w:r>
-          </w:p>
-        </w:tc>
-        <w:tc>
-          <w:tcPr>
-            <w:tcW w:w="1559" w:type="dxa"/>
-            <w:gridSpan w:val="2"/>
-            <w:tcBorders>
-              <w:top w:val="single" w:sz="4" w:space="0" w:color="auto"/>
-              <w:bottom w:val="single" w:sz="4" w:space="0" w:color="auto"/>
-            </w:tcBorders>
-            <w:vAlign w:val="center"/>
-          </w:tcPr>
-          <w:p>
-            <w:r>
-              <w:t>Over 80</w:t>
-            </w:r>
-          </w:p>
-        </w:tc>
-      </w:tr>
-      <w:tr>
-        <w:trPr>
-          <w:cantSplit/>
-        </w:trPr>
-        <w:tc>
-          <w:tcPr>
-            <w:tcW w:w="1488" w:type="dxa"/>
-            <w:vMerge/>
-            <w:tcBorders>
-              <w:bottom w:val="single" w:sz="4" w:space="0" w:color="auto"/>
-            </w:tcBorders>
-          </w:tcPr>
-          <w:p/>
-        </w:tc>
-        <w:tc>
-          <w:tcPr>
-            <w:tcW w:w="850" w:type="dxa"/>
-            <w:tcBorders>
-              <w:bottom w:val="single" w:sz="4" w:space="0" w:color="auto"/>
-            </w:tcBorders>
-            <w:vAlign w:val="center"/>
-          </w:tcPr>
-          <w:p>
-            <w:r>
-              <w:t>Females</w:t>
-            </w:r>
-          </w:p>
-        </w:tc>
-        <w:tc>
-          <w:tcPr>
-            <w:tcW w:w="709" w:type="dxa"/>
-            <w:tcBorders>
-              <w:bottom w:val="single" w:sz="4" w:space="0" w:color="auto"/>
-            </w:tcBorders>
-            <w:vAlign w:val="center"/>
-          </w:tcPr>
-          <w:p>
-            <w:r>
-              <w:t>Males</w:t>
-            </w:r>
-          </w:p>
-        </w:tc>
-        <w:tc>
-          <w:tcPr>
-            <w:tcW w:w="851" w:type="dxa"/>
-            <w:tcBorders>
-              <w:bottom w:val="single" w:sz="4" w:space="0" w:color="auto"/>
-            </w:tcBorders>
-            <w:vAlign w:val="center"/>
-          </w:tcPr>
-          <w:p>
-            <w:r>
-              <w:t>Females</w:t>
-            </w:r>
-          </w:p>
-        </w:tc>
-        <w:tc>
-          <w:tcPr>
-            <w:tcW w:w="708" w:type="dxa"/>
-            <w:tcBorders>
-              <w:bottom w:val="single" w:sz="4" w:space="0" w:color="auto"/>
-            </w:tcBorders>
-            <w:vAlign w:val="center"/>
-          </w:tcPr>
-          <w:p>
-            <w:r>
-              <w:t>Males</w:t>
-            </w:r>
-          </w:p>
-        </w:tc>
-      </w:tr>
-      <w:tr>
-        <w:trPr>
-          <w:cantSplit/>
-        </w:trPr>
-        <w:tc>
-          <w:tcPr>
-            <w:tcW w:w="1488" w:type="dxa"/>
-            <w:vAlign w:val="center"/>
-          </w:tcPr>
-          <w:p>
-            <w:r>
-              <w:t>Sweden</w:t>
-            </w:r>
-          </w:p>
-        </w:tc>
-        <w:tc>
-          <w:tcPr>
-            <w:tcW w:w="850" w:type="dxa"/>
-            <w:vAlign w:val="center"/>
-          </w:tcPr>
-          <w:p>
-            <w:r>
-              <w:t>45</w:t>
-            </w:r>
-          </w:p>
-        </w:tc>
-        <w:tc>
-          <w:tcPr>
-            <w:tcW w:w="709" w:type="dxa"/>
-            <w:vAlign w:val="center"/>
-          </w:tcPr>
-          <w:p>
-            <w:r>
-              <w:t>34</w:t>
-            </w:r>
-          </w:p>
-        </w:tc>
-        <w:tc>
-          <w:tcPr>
-            <w:tcW w:w="851" w:type="dxa"/>
-            <w:vAlign w:val="center"/>
-          </w:tcPr>
-          <w:p>
-            <w:r>
-              <w:t>15</w:t>
-            </w:r>
-          </w:p>
-        </w:tc>
-        <w:tc>
-          <w:tcPr>
-            <w:tcW w:w="708" w:type="dxa"/>
-            <w:vAlign w:val="center"/>
-          </w:tcPr>
-          <w:p>
-            <w:r>
-              <w:t>9</w:t>
-            </w:r>
-          </w:p>
-        </w:tc>
-      </w:tr>
-      <w:tr>
-        <w:trPr>
-          <w:cantSplit/>
-        </w:trPr>
-        <w:tc>
-          <w:tcPr>
-            <w:tcW w:w="1488" w:type="dxa"/>
-            <w:vAlign w:val="center"/>
-          </w:tcPr>
-          <w:p>
-            <w:r>
-              <w:t>United Kingdom</w:t>
-            </w:r>
-          </w:p>
-        </w:tc>
-        <w:tc>
-          <w:tcPr>
-            <w:tcW w:w="850" w:type="dxa"/>
-            <w:vAlign w:val="center"/>
-          </w:tcPr>
-          <w:p>
-            <w:r>
-              <w:t>34</w:t>
-            </w:r>
-          </w:p>
-        </w:tc>
-        <w:tc>
-          <w:tcPr>
-            <w:tcW w:w="709" w:type="dxa"/>
-            <w:vAlign w:val="center"/>
-          </w:tcPr>
-          <w:p>
-            <w:r>
-              <w:t>25</w:t>
-            </w:r>
-          </w:p>
-        </w:tc>
-        <w:tc>
-          <w:tcPr>
-            <w:tcW w:w="851" w:type="dxa"/>
-            <w:vAlign w:val="center"/>
-          </w:tcPr>
-          <w:p>
-            <w:r>
-              <w:t>10</w:t>
-            </w:r>
-          </w:p>
-        </w:tc>
-        <w:tc>
-          <w:tcPr>
-            <w:tcW w:w="708" w:type="dxa"/>
-            <w:vAlign w:val="center"/>
-          </w:tcPr>
-          <w:p>
-            <w:r>
-              <w:t>5</w:t>
-            </w:r>
-          </w:p>
-        </w:tc>
-      </w:tr>
-      <w:tr>
-        <w:trPr>
-          <w:cantSplit/>
-        </w:trPr>
-        <w:tc>
-          <w:tcPr>
-            <w:tcW w:w="1488" w:type="dxa"/>
-            <w:vAlign w:val="center"/>
-          </w:tcPr>
-          <w:p>
-            <w:r>
-              <w:t>France</w:t>
-            </w:r>
-          </w:p>
-        </w:tc>
-        <w:tc>
-          <w:tcPr>
-            <w:tcW w:w="850" w:type="dxa"/>
-            <w:vAlign w:val="center"/>
-          </w:tcPr>
-          <w:p>
-            <w:r>
-              <w:t>45</w:t>
-            </w:r>
-          </w:p>
-        </w:tc>
-        <w:tc>
-          <w:tcPr>
-            <w:tcW w:w="709" w:type="dxa"/>
-            <w:vAlign w:val="center"/>
-          </w:tcPr>
-          <w:p>
-            <w:r>
-              <w:t>38</w:t>
-            </w:r>
-          </w:p>
-        </w:tc>
-        <w:tc>
-          <w:tcPr>
-            <w:tcW w:w="851" w:type="dxa"/>
-            <w:vAlign w:val="center"/>
-          </w:tcPr>
-          <w:p>
-            <w:r>
-              <w:t>19</w:t>
-            </w:r>
-          </w:p>
-        </w:tc>
-        <w:tc>
-          <w:tcPr>
-            <w:tcW w:w="708" w:type="dxa"/>
-            <w:vAlign w:val="center"/>
-          </w:tcPr>
-          <w:p>
-            <w:r>
-              <w:t>11</w:t>
-            </w:r>
-          </w:p>
-        </w:tc>
-      </w:tr>
-      <w:tr>
-        <w:trPr>
-          <w:cantSplit/>
-        </w:trPr>
-        <w:tc>
-          <w:tcPr>
-            <w:tcW w:w="1488" w:type="dxa"/>
-            <w:vAlign w:val="center"/>
-          </w:tcPr>
-          <w:p>
-            <w:r>
-              <w:t>Germany</w:t>
-            </w:r>
-          </w:p>
-        </w:tc>
-        <w:tc>
-          <w:tcPr>
-            <w:tcW w:w="850" w:type="dxa"/>
-            <w:vAlign w:val="center"/>
-          </w:tcPr>
-          <w:p>
-            <w:r>
-              <w:t>28</w:t>
-            </w:r>
-          </w:p>
-        </w:tc>
-        <w:tc>
-          <w:tcPr>
-            <w:tcW w:w="709" w:type="dxa"/>
-            <w:vAlign w:val="center"/>
-          </w:tcPr>
-          <w:p>
-            <w:r>
-              <w:t>32</w:t>
-            </w:r>
-          </w:p>
-        </w:tc>
-        <w:tc>
-          <w:tcPr>
-            <w:tcW w:w="851" w:type="dxa"/>
-            <w:vAlign w:val="center"/>
-          </w:tcPr>
-          <w:p>
-            <w:r>
-              <w:t>21</w:t>
-            </w:r>
-          </w:p>
-        </w:tc>
-        <w:tc>
-          <w:tcPr>
-            <w:tcW w:w="708" w:type="dxa"/>
-            <w:vAlign w:val="center"/>
-          </w:tcPr>
-          <w:p>
-            <w:r>
-              <w:t>17</w:t>
-            </w:r>
-          </w:p>
-        </w:tc>
-      </w:tr>
-      <w:tr>
-        <w:trPr>
-          <w:cantSplit/>
-        </w:trPr>
-        <w:tc>
-          <w:tcPr>
-            <w:tcW w:w="1488" w:type="dxa"/>
-            <w:tcBorders>
-              <w:bottom w:val="single" w:sz="4" w:space="0" w:color="auto"/>
-            </w:tcBorders>
-            <w:vAlign w:val="center"/>
-          </w:tcPr>
-          <w:p>
-            <w:r>
-              <w:t>Spain</w:t>
-            </w:r>
-          </w:p>
-        </w:tc>
-        <w:tc>
-          <w:tcPr>
-            <w:tcW w:w="850" w:type="dxa"/>
-            <w:tcBorders>
-              <w:bottom w:val="single" w:sz="4" w:space="0" w:color="auto"/>
-            </w:tcBorders>
-            <w:vAlign w:val="center"/>
-          </w:tcPr>
-          <w:p>
-            <w:r>
-              <w:t>31</w:t>
-            </w:r>
-          </w:p>
-        </w:tc>
-        <w:tc>
-          <w:tcPr>
-            <w:tcW w:w="709" w:type="dxa"/>
-            <w:tcBorders>
-              <w:bottom w:val="single" w:sz="4" w:space="0" w:color="auto"/>
-            </w:tcBorders>
-            <w:vAlign w:val="center"/>
-          </w:tcPr>
-          <w:p>
-            <w:r>
-              <w:t>24</w:t>
-            </w:r>
-          </w:p>
-        </w:tc>
-        <w:tc>
-          <w:tcPr>
-            <w:tcW w:w="851" w:type="dxa"/>
-            <w:tcBorders>
-              <w:bottom w:val="single" w:sz="4" w:space="0" w:color="auto"/>
-            </w:tcBorders>
-            <w:vAlign w:val="center"/>
-          </w:tcPr>
-          <w:p>
-            <w:r>
-              <w:t>19</w:t>
-            </w:r>
-          </w:p>
-        </w:tc>
-        <w:tc>
-          <w:tcPr>
-            <w:tcW w:w="708" w:type="dxa"/>
-            <w:tcBorders>
-              <w:bottom w:val="single" w:sz="4" w:space="0" w:color="auto"/>
-            </w:tcBorders>
-            <w:vAlign w:val="center"/>
-          </w:tcPr>
-          <w:p>
-            <w:r>
-              <w:t>12</w:t>
-            </w:r>
-          </w:p>
-        </w:tc>
-      </w:tr>
-    </w:tbl>
-    <w:p>
-      <w:r>
-        <w:rPr>
-          <w:b/>
-        </w:rPr>
-        <w:t>Table 1</w:t>
-      </w:r>
-      <w:r>
-        <w:t xml:space="preserve"> is an example of how a table or figure may be placed in a column, preferably in the beginning of a column.</w:t>
-      </w:r>
-    </w:p>
-    <w:p>
-      <w:pPr>
-        <w:pStyle w:val="Heading1"/>
-        <w:sectPr>
-          <w:type w:val="continuous"/>
-          <w:pgSz w:w="11907" w:h="16839" w:code="9"/>
-          <w:pgMar w:top="1134" w:right="992" w:bottom="1478" w:left="709" w:header="284" w:footer="284" w:gutter="567"/>
-          <w:cols w:space="539"/>
-          <w:titlePg/>
-        </w:sectPr>
-      </w:pPr>
-    </w:p>
-    <w:p>
-      <w:pPr>
-        <w:pStyle w:val="Heading1"/>
-      </w:pPr>
-      <w:r>
-        <w:t>summary</w:t>
-      </w:r>
-    </w:p>
-    <w:p>
-      <w:r>
-        <w:t xml:space="preserve">The summary may be placed in the beginning of the article or in the end before the references. </w:t>
-      </w:r>
-    </w:p>
-    <w:p/>
-    <w:p>
-      <w:pPr>
-        <w:pStyle w:val="Heading1"/>
-      </w:pPr>
-      <w:r>
-        <w:lastRenderedPageBreak/>
-        <w:t>Author contributions</w:t>
-      </w:r>
-    </w:p>
-    <w:p/>
-    <w:p>
-      <w:commentRangeStart w:id="0"/>
-      <w:r>
-        <w:t>The following is a sample text. All authors conceived and designed the project idea. P.M. and C.J.T. developed and wrote the business model. B.S. worked on the regulatory implications.  Y.Z. and X.Y. developed the technical implementation and wrote the technical section. Y.Z. wrote the critical overview of the plaftorm selected. All authors revised and accepted the final version of this document.</w:t>
-      </w:r>
-      <w:commentRangeEnd w:id="0"/>
-      <w:r>
-        <w:rPr>
-          <w:rStyle w:val="CommentReference"/>
-        </w:rPr>
-        <w:commentReference w:id="0"/>
-      </w:r>
-    </w:p>
-    <w:p/>
-    <w:p>
-      <w:pPr>
-        <w:pStyle w:val="Heading1"/>
-      </w:pPr>
-      <w:r>
-        <w:t>References</w:t>
-      </w:r>
-    </w:p>
-    <w:p>
-      <w:pPr>
-        <w:pStyle w:val="NormalWeb"/>
-      </w:pPr>
-      <w:r>
-        <w:t>Arenas, Alex, Albert D</w:t>
-      </w:r>
-      <w:r>
-        <w:t>í</w:t>
-      </w:r>
-      <w:r>
-        <w:t xml:space="preserve">az Guilera, Jurgen Kurths, Yamir Moreno, and Changsong Zhou (2008) “Synchronization in complex networks”. In: </w:t>
-      </w:r>
-      <w:r>
-        <w:rPr>
-          <w:i/>
-          <w:iCs/>
-        </w:rPr>
-        <w:t xml:space="preserve">Physics Reports </w:t>
-      </w:r>
-      <w:r>
-        <w:t xml:space="preserve">469, pp. 93–153. </w:t>
-      </w:r>
-    </w:p>
-    <w:p>
-      <w:pPr>
-        <w:pStyle w:val="NormalWeb"/>
-      </w:pPr>
-      <w:r>
-        <w:t xml:space="preserve">Boccaletti, S., Vito Latora, Yamir Moreno, M Chavez, and D.-U Hwang (2006) “Complex networks: Structure and dynamics”. In: </w:t>
-      </w:r>
-      <w:r>
-        <w:rPr>
-          <w:i/>
-          <w:iCs/>
-        </w:rPr>
-        <w:t xml:space="preserve">Physics Reports </w:t>
-      </w:r>
-      <w:r>
-        <w:t xml:space="preserve">424.4- 5, pp. 175–308. </w:t>
-      </w:r>
-    </w:p>
-    <w:p>
-      <w:r>
-        <w:t xml:space="preserve">Dijkstra, Edsger W. (1974) “Selected writings on Computing: A Personal Perspective”. In: Springer. Chap. On the role of scientific thought, pp. 60–66. </w:t>
-      </w:r>
-    </w:p>
-    <w:p>
-      <w:r>
-        <w:t xml:space="preserve">Geipel, M.M. (2009) “Dynamics of Communities and Code in Open Source Software”. PhD thesis. ETH Zurich. </w:t>
-      </w:r>
-    </w:p>
-    <w:p>
-      <w:r>
-        <w:t xml:space="preserve">Max, Muster (2014) “Test title”. In: </w:t>
-      </w:r>
-      <w:r>
-        <w:rPr>
-          <w:i/>
-          <w:iCs/>
-        </w:rPr>
-        <w:t xml:space="preserve">Journal </w:t>
-      </w:r>
-      <w:r>
-        <w:t xml:space="preserve">12.3, pp. 54–60. </w:t>
-      </w:r>
-    </w:p>
-    <w:p>
-      <w:r>
-        <w:t xml:space="preserve">Merlo, F., S.A. Slaughter, and C. Francalanci (2009) “The co-evolution of social networks and software structures: a study of open source and closed source projects”. In: </w:t>
-      </w:r>
-      <w:r>
-        <w:rPr>
-          <w:i/>
-          <w:iCs/>
-        </w:rPr>
-        <w:t>Academy of Management Annual Meeting</w:t>
-      </w:r>
-      <w:r>
-        <w:t xml:space="preserve">. Chicago, Illinois, USA </w:t>
-      </w:r>
-    </w:p>
-    <w:p>
-      <w:r>
-        <w:t xml:space="preserve">Willinger, W., D. Alderson, and J.C. Doyle (2009) </w:t>
-      </w:r>
-      <w:r>
-        <w:rPr>
-          <w:i/>
-          <w:iCs/>
-        </w:rPr>
-        <w:t>Mathematics and the internet: A source of enormous confusion and great potential</w:t>
-      </w:r>
-      <w:r>
-        <w:t xml:space="preserve">. Defense Technical Information Center. </w:t>
-      </w:r>
-    </w:p>
-    <w:p>
-      <w:pPr>
-        <w:sectPr>
-          <w:type w:val="continuous"/>
-          <w:pgSz w:w="11907" w:h="16839" w:code="9"/>
-          <w:pgMar w:top="1134" w:right="992" w:bottom="1170" w:left="709" w:header="284" w:footer="284" w:gutter="567"/>
-          <w:cols w:space="539"/>
-          <w:titlePg/>
-        </w:sectPr>
-      </w:pPr>
-      <w:r>
-        <w:t>Zanetti, Marcelo Serrano (2012) “The Co-Evolution of Socio-Technical Structures in Sustainable Software Development: Lessons from the Open Source Software Communities”. Submitte</w:t>
-      </w:r>
-      <w:r>
-        <w:t>d</w:t>
-      </w:r>
-    </w:p>
-    <w:p>
-      <w:pPr>
-        <w:sectPr>
-          <w:headerReference w:type="even" r:id="rId20"/>
-          <w:headerReference w:type="default" r:id="rId21"/>
-          <w:footerReference w:type="default" r:id="rId22"/>
-          <w:footerReference w:type="first" r:id="rId23"/>
+          <w:headerReference w:type="even" r:id="rId22"/>
+          <w:headerReference w:type="default" r:id="rId23"/>
+          <w:footerReference w:type="default" r:id="rId24"/>
+          <w:footerReference w:type="first" r:id="rId25"/>
           <w:pgSz w:w="11907" w:h="16839" w:code="9"/>
           <w:pgMar w:top="1134" w:right="850" w:bottom="1021" w:left="567" w:header="720" w:footer="720" w:gutter="567"/>
           <w:cols w:space="567"/>
@@ -3258,307 +2433,6 @@
 </file>
 
 <file path=word/footer1.xml><?xml version="1.0" encoding="utf-8"?>
-<w:ftr xmlns:wpc="http://schemas.microsoft.com/office/word/2010/wordprocessingCanvas" xmlns:cx="http://schemas.microsoft.com/office/drawing/2014/chartex" xmlns:cx1="http://schemas.microsoft.com/office/drawing/2015/9/8/chartex" xmlns:cx2="http://schemas.microsoft.com/office/drawing/2015/10/21/chartex" xmlns:cx3="http://schemas.microsoft.com/office/drawing/2016/5/9/chartex" xmlns:cx4="http://schemas.microsoft.com/office/drawing/2016/5/10/chartex" xmlns:cx5="http://schemas.microsoft.com/office/drawing/2016/5/11/chartex" xmlns:cx6="http://schemas.microsoft.com/office/drawing/2016/5/12/chartex" xmlns:cx7="http://schemas.microsoft.com/office/drawing/2016/5/13/chartex" xmlns:cx8="http://schemas.microsoft.com/office/drawing/2016/5/14/chartex" xmlns:mc="http://schemas.openxmlformats.org/markup-compatibility/2006" xmlns:aink="http://schemas.microsoft.com/office/drawing/2016/ink" xmlns:am3d="http://schemas.microsoft.com/office/drawing/2017/model3d" xmlns:o="urn:schemas-microsoft-com:office:office" xmlns:oel="http://schemas.microsoft.com/office/2019/extlst" xmlns:r="http://schemas.openxmlformats.org/officeDocument/2006/relationships" xmlns:m="http://schemas.openxmlformats.org/officeDocument/2006/math" xmlns:v="urn:schemas-microsoft-com:vml" xmlns:wp14="http://schemas.microsoft.com/office/word/2010/wordprocessingDrawing" xmlns:wp="http://schemas.openxmlformats.org/drawingml/2006/wordprocessingDrawing" xmlns:w10="urn:schemas-microsoft-com:office:word" xmlns:w="http://schemas.openxmlformats.org/wordprocessingml/2006/main" xmlns:w14="http://schemas.microsoft.com/office/word/2010/wordml" xmlns:w15="http://schemas.microsoft.com/office/word/2012/wordml" xmlns:w16cex="http://schemas.microsoft.com/office/word/2018/wordml/cex" xmlns:w16cid="http://schemas.microsoft.com/office/word/2016/wordml/cid" xmlns:w16="http://schemas.microsoft.com/office/word/2018/wordml" xmlns:w16sdtdh="http://schemas.microsoft.com/office/word/2020/wordml/sdtdatahash" xmlns:w16se="http://schemas.microsoft.com/office/word/2015/wordml/symex" xmlns:wpg="http://schemas.microsoft.com/office/word/2010/wordprocessingGroup" xmlns:wpi="http://schemas.microsoft.com/office/word/2010/wordprocessingInk" xmlns:wne="http://schemas.microsoft.com/office/word/2006/wordml" xmlns:wps="http://schemas.microsoft.com/office/word/2010/wordprocessingShape" mc:Ignorable="w14 w15 w16se w16cid w16 w16cex w16sdtdh wp14">
-  <w:p>
-    <w:pPr>
-      <w:pStyle w:val="Footer"/>
-    </w:pPr>
-    <w:r>
-      <w:rPr>
-        <w:noProof/>
-      </w:rPr>
-      <mc:AlternateContent>
-        <mc:Choice Requires="wps">
-          <w:drawing>
-            <wp:anchor distT="0" distB="0" distL="114300" distR="114300" simplePos="0" relativeHeight="251658249" behindDoc="0" locked="0" layoutInCell="1" allowOverlap="1" wp14:anchorId="78A99451" wp14:editId="1CABDCD7">
-              <wp:simplePos x="0" y="0"/>
-              <wp:positionH relativeFrom="column">
-                <wp:posOffset>18170</wp:posOffset>
-              </wp:positionH>
-              <wp:positionV relativeFrom="paragraph">
-                <wp:posOffset>125705</wp:posOffset>
-              </wp:positionV>
-              <wp:extent cx="6084277" cy="0"/>
-              <wp:effectExtent l="0" t="0" r="12065" b="12700"/>
-              <wp:wrapNone/>
-              <wp:docPr id="6" name="Straight Connector 6"/>
-              <wp:cNvGraphicFramePr/>
-              <a:graphic xmlns:a="http://schemas.openxmlformats.org/drawingml/2006/main">
-                <a:graphicData uri="http://schemas.microsoft.com/office/word/2010/wordprocessingShape">
-                  <wps:wsp>
-                    <wps:cNvCnPr/>
-                    <wps:spPr>
-                      <a:xfrm>
-                        <a:off x="0" y="0"/>
-                        <a:ext cx="6084277" cy="0"/>
-                      </a:xfrm>
-                      <a:prstGeom prst="line">
-                        <a:avLst/>
-                      </a:prstGeom>
-                      <a:ln w="12700">
-                        <a:solidFill>
-                          <a:schemeClr val="tx1"/>
-                        </a:solidFill>
-                      </a:ln>
-                    </wps:spPr>
-                    <wps:style>
-                      <a:lnRef idx="1">
-                        <a:schemeClr val="accent1"/>
-                      </a:lnRef>
-                      <a:fillRef idx="0">
-                        <a:schemeClr val="accent1"/>
-                      </a:fillRef>
-                      <a:effectRef idx="0">
-                        <a:schemeClr val="accent1"/>
-                      </a:effectRef>
-                      <a:fontRef idx="minor">
-                        <a:schemeClr val="tx1"/>
-                      </a:fontRef>
-                    </wps:style>
-                    <wps:bodyPr/>
-                  </wps:wsp>
-                </a:graphicData>
-              </a:graphic>
-              <wp14:sizeRelH relativeFrom="margin">
-                <wp14:pctWidth>0</wp14:pctWidth>
-              </wp14:sizeRelH>
-              <wp14:sizeRelV relativeFrom="margin">
-                <wp14:pctHeight>0</wp14:pctHeight>
-              </wp14:sizeRelV>
-            </wp:anchor>
-          </w:drawing>
-        </mc:Choice>
-        <mc:Fallback xmlns:a="http://schemas.openxmlformats.org/drawingml/2006/main" xmlns:arto="http://schemas.microsoft.com/office/word/2006/arto">
-          <w:pict w14:anchorId="1F6C0E69">
-            <v:line id="Straight Connector 6" style="position:absolute;z-index:251678720;visibility:visible;mso-wrap-style:square;mso-width-percent:0;mso-height-percent:0;mso-wrap-distance-left:9pt;mso-wrap-distance-top:0;mso-wrap-distance-right:9pt;mso-wrap-distance-bottom:0;mso-position-horizontal:absolute;mso-position-horizontal-relative:text;mso-position-vertical:absolute;mso-position-vertical-relative:text;mso-width-percent:0;mso-height-percent:0;mso-width-relative:margin;mso-height-relative:margin" o:spid="_x0000_s1026" strokecolor="black [3213]" strokeweight="1pt" from="1.45pt,9.9pt" to="480.55pt,9.9pt" w14:anchorId="3C273F20" o:gfxdata="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">
-              <v:stroke joinstyle="miter"/>
-            </v:line>
-          </w:pict>
-        </mc:Fallback>
-      </mc:AlternateContent>
-    </w:r>
-    <w:r>
-      <w:rPr>
-        <w:b/>
-        <w:noProof/>
-        <w:sz w:val="18"/>
-        <w:szCs w:val="18"/>
-      </w:rPr>
-      <mc:AlternateContent>
-        <mc:Choice Requires="wps">
-          <w:drawing>
-            <wp:anchor distT="0" distB="0" distL="114300" distR="114300" simplePos="0" relativeHeight="251658245" behindDoc="0" locked="0" layoutInCell="1" allowOverlap="1" wp14:anchorId="0843EFDD" wp14:editId="315596E6">
-              <wp:simplePos x="0" y="0"/>
-              <wp:positionH relativeFrom="column">
-                <wp:posOffset>963295</wp:posOffset>
-              </wp:positionH>
-              <wp:positionV relativeFrom="paragraph">
-                <wp:posOffset>208765775</wp:posOffset>
-              </wp:positionV>
-              <wp:extent cx="6124575" cy="0"/>
-              <wp:effectExtent l="0" t="0" r="9525" b="12700"/>
-              <wp:wrapNone/>
-              <wp:docPr id="7" name="Straight Connector 7"/>
-              <wp:cNvGraphicFramePr/>
-              <a:graphic xmlns:a="http://schemas.openxmlformats.org/drawingml/2006/main">
-                <a:graphicData uri="http://schemas.microsoft.com/office/word/2010/wordprocessingShape">
-                  <wps:wsp>
-                    <wps:cNvCnPr/>
-                    <wps:spPr>
-                      <a:xfrm>
-                        <a:off x="0" y="0"/>
-                        <a:ext cx="6124575" cy="0"/>
-                      </a:xfrm>
-                      <a:prstGeom prst="line">
-                        <a:avLst/>
-                      </a:prstGeom>
-                      <a:ln w="12700">
-                        <a:solidFill>
-                          <a:schemeClr val="tx1"/>
-                        </a:solidFill>
-                      </a:ln>
-                    </wps:spPr>
-                    <wps:style>
-                      <a:lnRef idx="1">
-                        <a:schemeClr val="accent1"/>
-                      </a:lnRef>
-                      <a:fillRef idx="0">
-                        <a:schemeClr val="accent1"/>
-                      </a:fillRef>
-                      <a:effectRef idx="0">
-                        <a:schemeClr val="accent1"/>
-                      </a:effectRef>
-                      <a:fontRef idx="minor">
-                        <a:schemeClr val="tx1"/>
-                      </a:fontRef>
-                    </wps:style>
-                    <wps:bodyPr/>
-                  </wps:wsp>
-                </a:graphicData>
-              </a:graphic>
-            </wp:anchor>
-          </w:drawing>
-        </mc:Choice>
-        <mc:Fallback xmlns:a="http://schemas.openxmlformats.org/drawingml/2006/main" xmlns:arto="http://schemas.microsoft.com/office/word/2006/arto">
-          <w:pict w14:anchorId="1CE086B6">
-            <v:line id="Straight Connector 7" style="position:absolute;z-index:251674624;visibility:visible;mso-wrap-style:square;mso-wrap-distance-left:9pt;mso-wrap-distance-top:0;mso-wrap-distance-right:9pt;mso-wrap-distance-bottom:0;mso-position-horizontal:absolute;mso-position-horizontal-relative:text;mso-position-vertical:absolute;mso-position-vertical-relative:text" o:spid="_x0000_s1026" strokecolor="black [3213]" strokeweight="1pt" from="75.85pt,16438.25pt" to="558.1pt,16438.25pt" w14:anchorId="1B692252" o:gfxdata="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">
-              <v:stroke joinstyle="miter"/>
-            </v:line>
-          </w:pict>
-        </mc:Fallback>
-      </mc:AlternateContent>
-    </w:r>
-  </w:p>
-  <w:p>
-    <w:pPr>
-      <w:pStyle w:val="Footer"/>
-    </w:pPr>
-    <w:sdt>
-      <w:sdtPr>
-        <w:id w:val="-1688434929"/>
-        <w:docPartObj>
-          <w:docPartGallery w:val="Page Numbers (Bottom of Page)"/>
-          <w:docPartUnique/>
-        </w:docPartObj>
-      </w:sdtPr>
-      <w:sdtContent>
-        <w:r>
-          <w:fldChar w:fldCharType="begin"/>
-        </w:r>
-        <w:r>
-          <w:instrText>PAGE   \* MERGEFORMAT</w:instrText>
-        </w:r>
-        <w:r>
-          <w:fldChar w:fldCharType="separate"/>
-        </w:r>
-        <w:r>
-          <w:rPr>
-            <w:noProof/>
-          </w:rPr>
-          <w:t>5</w:t>
-        </w:r>
-        <w:r>
-          <w:fldChar w:fldCharType="end"/>
-        </w:r>
-      </w:sdtContent>
-    </w:sdt>
-  </w:p>
-</w:ftr>
-</file>
-
-<file path=word/footer2.xml><?xml version="1.0" encoding="utf-8"?>
-<w:ftr xmlns:wpc="http://schemas.microsoft.com/office/word/2010/wordprocessingCanvas" xmlns:cx="http://schemas.microsoft.com/office/drawing/2014/chartex" xmlns:cx1="http://schemas.microsoft.com/office/drawing/2015/9/8/chartex" xmlns:cx2="http://schemas.microsoft.com/office/drawing/2015/10/21/chartex" xmlns:cx3="http://schemas.microsoft.com/office/drawing/2016/5/9/chartex" xmlns:cx4="http://schemas.microsoft.com/office/drawing/2016/5/10/chartex" xmlns:cx5="http://schemas.microsoft.com/office/drawing/2016/5/11/chartex" xmlns:cx6="http://schemas.microsoft.com/office/drawing/2016/5/12/chartex" xmlns:cx7="http://schemas.microsoft.com/office/drawing/2016/5/13/chartex" xmlns:cx8="http://schemas.microsoft.com/office/drawing/2016/5/14/chartex" xmlns:mc="http://schemas.openxmlformats.org/markup-compatibility/2006" xmlns:aink="http://schemas.microsoft.com/office/drawing/2016/ink" xmlns:am3d="http://schemas.microsoft.com/office/drawing/2017/model3d" xmlns:o="urn:schemas-microsoft-com:office:office" xmlns:oel="http://schemas.microsoft.com/office/2019/extlst" xmlns:r="http://schemas.openxmlformats.org/officeDocument/2006/relationships" xmlns:m="http://schemas.openxmlformats.org/officeDocument/2006/math" xmlns:v="urn:schemas-microsoft-com:vml" xmlns:wp14="http://schemas.microsoft.com/office/word/2010/wordprocessingDrawing" xmlns:wp="http://schemas.openxmlformats.org/drawingml/2006/wordprocessingDrawing" xmlns:w10="urn:schemas-microsoft-com:office:word" xmlns:w="http://schemas.openxmlformats.org/wordprocessingml/2006/main" xmlns:w14="http://schemas.microsoft.com/office/word/2010/wordml" xmlns:w15="http://schemas.microsoft.com/office/word/2012/wordml" xmlns:w16cex="http://schemas.microsoft.com/office/word/2018/wordml/cex" xmlns:w16cid="http://schemas.microsoft.com/office/word/2016/wordml/cid" xmlns:w16="http://schemas.microsoft.com/office/word/2018/wordml" xmlns:w16sdtdh="http://schemas.microsoft.com/office/word/2020/wordml/sdtdatahash" xmlns:w16se="http://schemas.microsoft.com/office/word/2015/wordml/symex" xmlns:wpg="http://schemas.microsoft.com/office/word/2010/wordprocessingGroup" xmlns:wpi="http://schemas.microsoft.com/office/word/2010/wordprocessingInk" xmlns:wne="http://schemas.microsoft.com/office/word/2006/wordml" xmlns:wps="http://schemas.microsoft.com/office/word/2010/wordprocessingShape" mc:Ignorable="w14 w15 w16se w16cid w16 w16cex w16sdtdh wp14">
-  <w:sdt>
-    <w:sdtPr>
-      <w:id w:val="-1378623011"/>
-      <w:docPartObj>
-        <w:docPartGallery w:val="Page Numbers (Bottom of Page)"/>
-        <w:docPartUnique/>
-      </w:docPartObj>
-    </w:sdtPr>
-    <w:sdtContent>
-      <w:p>
-        <w:pPr>
-          <w:pStyle w:val="Footer"/>
-        </w:pPr>
-      </w:p>
-      <w:p>
-        <w:pPr>
-          <w:pStyle w:val="Footer"/>
-        </w:pPr>
-        <w:r>
-          <w:rPr>
-            <w:noProof/>
-          </w:rPr>
-          <mc:AlternateContent>
-            <mc:Choice Requires="wps">
-              <w:drawing>
-                <wp:anchor distT="0" distB="0" distL="114300" distR="114300" simplePos="0" relativeHeight="251658247" behindDoc="0" locked="0" layoutInCell="1" allowOverlap="1" wp14:anchorId="3B8AD670" wp14:editId="58515B35">
-                  <wp:simplePos x="0" y="0"/>
-                  <wp:positionH relativeFrom="column">
-                    <wp:posOffset>-8890</wp:posOffset>
-                  </wp:positionH>
-                  <wp:positionV relativeFrom="paragraph">
-                    <wp:posOffset>-51254</wp:posOffset>
-                  </wp:positionV>
-                  <wp:extent cx="6233886" cy="0"/>
-                  <wp:effectExtent l="0" t="0" r="14605" b="12700"/>
-                  <wp:wrapNone/>
-                  <wp:docPr id="9" name="Straight Connector 9"/>
-                  <wp:cNvGraphicFramePr/>
-                  <a:graphic xmlns:a="http://schemas.openxmlformats.org/drawingml/2006/main">
-                    <a:graphicData uri="http://schemas.microsoft.com/office/word/2010/wordprocessingShape">
-                      <wps:wsp>
-                        <wps:cNvCnPr/>
-                        <wps:spPr>
-                          <a:xfrm>
-                            <a:off x="0" y="0"/>
-                            <a:ext cx="6233886" cy="0"/>
-                          </a:xfrm>
-                          <a:prstGeom prst="line">
-                            <a:avLst/>
-                          </a:prstGeom>
-                          <a:ln w="12700">
-                            <a:solidFill>
-                              <a:schemeClr val="tx1"/>
-                            </a:solidFill>
-                          </a:ln>
-                        </wps:spPr>
-                        <wps:style>
-                          <a:lnRef idx="1">
-                            <a:schemeClr val="accent1"/>
-                          </a:lnRef>
-                          <a:fillRef idx="0">
-                            <a:schemeClr val="accent1"/>
-                          </a:fillRef>
-                          <a:effectRef idx="0">
-                            <a:schemeClr val="accent1"/>
-                          </a:effectRef>
-                          <a:fontRef idx="minor">
-                            <a:schemeClr val="tx1"/>
-                          </a:fontRef>
-                        </wps:style>
-                        <wps:bodyPr/>
-                      </wps:wsp>
-                    </a:graphicData>
-                  </a:graphic>
-                  <wp14:sizeRelH relativeFrom="margin">
-                    <wp14:pctWidth>0</wp14:pctWidth>
-                  </wp14:sizeRelH>
-                </wp:anchor>
-              </w:drawing>
-            </mc:Choice>
-            <mc:Fallback xmlns:a="http://schemas.openxmlformats.org/drawingml/2006/main" xmlns:arto="http://schemas.microsoft.com/office/word/2006/arto">
-              <w:pict w14:anchorId="5D952383">
-                <v:line id="Straight Connector 9" style="position:absolute;z-index:251676672;visibility:visible;mso-wrap-style:square;mso-width-percent:0;mso-wrap-distance-left:9pt;mso-wrap-distance-top:0;mso-wrap-distance-right:9pt;mso-wrap-distance-bottom:0;mso-position-horizontal:absolute;mso-position-horizontal-relative:text;mso-position-vertical:absolute;mso-position-vertical-relative:text;mso-width-percent:0;mso-width-relative:margin" o:spid="_x0000_s1026" strokecolor="black [3213]" strokeweight="1pt" from="-.7pt,-4.05pt" to="490.15pt,-4.05pt" w14:anchorId="0FA43B55" o:gfxdata="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">
-                  <v:stroke joinstyle="miter"/>
-                </v:line>
-              </w:pict>
-            </mc:Fallback>
-          </mc:AlternateContent>
-        </w:r>
-        <w:r>
-          <w:fldChar w:fldCharType="begin"/>
-        </w:r>
-        <w:r>
-          <w:instrText>PAGE   \* MERGEFORMAT</w:instrText>
-        </w:r>
-        <w:r>
-          <w:fldChar w:fldCharType="separate"/>
-        </w:r>
-        <w:r>
-          <w:t>2</w:t>
-        </w:r>
-        <w:r>
-          <w:fldChar w:fldCharType="end"/>
-        </w:r>
-      </w:p>
-    </w:sdtContent>
-  </w:sdt>
-</w:ftr>
-</file>
-
-<file path=word/footer3.xml><?xml version="1.0" encoding="utf-8"?>
 <w:ftr xmlns:wpc="http://schemas.microsoft.com/office/word/2010/wordprocessingCanvas" xmlns:cx="http://schemas.microsoft.com/office/drawing/2014/chartex" xmlns:cx1="http://schemas.microsoft.com/office/drawing/2015/9/8/chartex" xmlns:cx2="http://schemas.microsoft.com/office/drawing/2015/10/21/chartex" xmlns:cx3="http://schemas.microsoft.com/office/drawing/2016/5/9/chartex" xmlns:cx4="http://schemas.microsoft.com/office/drawing/2016/5/10/chartex" xmlns:cx5="http://schemas.microsoft.com/office/drawing/2016/5/11/chartex" xmlns:cx6="http://schemas.microsoft.com/office/drawing/2016/5/12/chartex" xmlns:cx7="http://schemas.microsoft.com/office/drawing/2016/5/13/chartex" xmlns:cx8="http://schemas.microsoft.com/office/drawing/2016/5/14/chartex" xmlns:mc="http://schemas.openxmlformats.org/markup-compatibility/2006" xmlns:aink="http://schemas.microsoft.com/office/drawing/2016/ink" xmlns:am3d="http://schemas.microsoft.com/office/drawing/2017/model3d" xmlns:o="urn:schemas-microsoft-com:office:office" xmlns:oel="http://schemas.microsoft.com/office/2019/extlst" xmlns:r="http://schemas.openxmlformats.org/officeDocument/2006/relationships" xmlns:m="http://schemas.openxmlformats.org/officeDocument/2006/math" xmlns:v="urn:schemas-microsoft-com:vml" xmlns:wp14="http://schemas.microsoft.com/office/word/2010/wordprocessingDrawing" xmlns:wp="http://schemas.openxmlformats.org/drawingml/2006/wordprocessingDrawing" xmlns:w10="urn:schemas-microsoft-com:office:word" xmlns:w="http://schemas.openxmlformats.org/wordprocessingml/2006/main" xmlns:w14="http://schemas.microsoft.com/office/word/2010/wordml" xmlns:w15="http://schemas.microsoft.com/office/word/2012/wordml" xmlns:w16cex="http://schemas.microsoft.com/office/word/2018/wordml/cex" xmlns:w16cid="http://schemas.microsoft.com/office/word/2016/wordml/cid" xmlns:w16="http://schemas.microsoft.com/office/word/2018/wordml" xmlns:w16sdtdh="http://schemas.microsoft.com/office/word/2020/wordml/sdtdatahash" xmlns:w16se="http://schemas.microsoft.com/office/word/2015/wordml/symex" xmlns:wpg="http://schemas.microsoft.com/office/word/2010/wordprocessingGroup" xmlns:wpi="http://schemas.microsoft.com/office/word/2010/wordprocessingInk" xmlns:wne="http://schemas.microsoft.com/office/word/2006/wordml" xmlns:wps="http://schemas.microsoft.com/office/word/2010/wordprocessingShape" mc:Ignorable="w14 w15 w16se w16cid w16 w16cex w16sdtdh wp14">
   <w:p>
     <w:pPr>
@@ -3747,7 +2621,7 @@
 </w:ftr>
 </file>
 
-<file path=word/footer4.xml><?xml version="1.0" encoding="utf-8"?>
+<file path=word/footer2.xml><?xml version="1.0" encoding="utf-8"?>
 <w:ftr xmlns:wpc="http://schemas.microsoft.com/office/word/2010/wordprocessingCanvas" xmlns:cx="http://schemas.microsoft.com/office/drawing/2014/chartex" xmlns:cx1="http://schemas.microsoft.com/office/drawing/2015/9/8/chartex" xmlns:cx2="http://schemas.microsoft.com/office/drawing/2015/10/21/chartex" xmlns:cx3="http://schemas.microsoft.com/office/drawing/2016/5/9/chartex" xmlns:cx4="http://schemas.microsoft.com/office/drawing/2016/5/10/chartex" xmlns:cx5="http://schemas.microsoft.com/office/drawing/2016/5/11/chartex" xmlns:cx6="http://schemas.microsoft.com/office/drawing/2016/5/12/chartex" xmlns:cx7="http://schemas.microsoft.com/office/drawing/2016/5/13/chartex" xmlns:cx8="http://schemas.microsoft.com/office/drawing/2016/5/14/chartex" xmlns:mc="http://schemas.openxmlformats.org/markup-compatibility/2006" xmlns:aink="http://schemas.microsoft.com/office/drawing/2016/ink" xmlns:am3d="http://schemas.microsoft.com/office/drawing/2017/model3d" xmlns:o="urn:schemas-microsoft-com:office:office" xmlns:oel="http://schemas.microsoft.com/office/2019/extlst" xmlns:r="http://schemas.openxmlformats.org/officeDocument/2006/relationships" xmlns:m="http://schemas.openxmlformats.org/officeDocument/2006/math" xmlns:v="urn:schemas-microsoft-com:vml" xmlns:wp14="http://schemas.microsoft.com/office/word/2010/wordprocessingDrawing" xmlns:wp="http://schemas.openxmlformats.org/drawingml/2006/wordprocessingDrawing" xmlns:w10="urn:schemas-microsoft-com:office:word" xmlns:w="http://schemas.openxmlformats.org/wordprocessingml/2006/main" xmlns:w14="http://schemas.microsoft.com/office/word/2010/wordml" xmlns:w15="http://schemas.microsoft.com/office/word/2012/wordml" xmlns:w16cex="http://schemas.microsoft.com/office/word/2018/wordml/cex" xmlns:w16cid="http://schemas.microsoft.com/office/word/2016/wordml/cid" xmlns:w16="http://schemas.microsoft.com/office/word/2018/wordml" xmlns:w16sdtdh="http://schemas.microsoft.com/office/word/2020/wordml/sdtdatahash" xmlns:w16se="http://schemas.microsoft.com/office/word/2015/wordml/symex" xmlns:wpg="http://schemas.microsoft.com/office/word/2010/wordprocessingGroup" xmlns:wpi="http://schemas.microsoft.com/office/word/2010/wordprocessingInk" xmlns:wne="http://schemas.microsoft.com/office/word/2006/wordml" xmlns:wps="http://schemas.microsoft.com/office/word/2010/wordprocessingShape" mc:Ignorable="w14 w15 w16se w16cid w16 w16cex w16sdtdh wp14">
   <w:sdt>
     <w:sdtPr>
@@ -3873,12 +2747,6 @@
     <w:p/>
     <w:p/>
     <w:p/>
-    <w:p/>
-    <w:p/>
-    <w:p/>
-    <w:p/>
-    <w:p/>
-    <w:p/>
   </w:footnote>
   <w:footnote w:type="continuationSeparator" w:id="0">
     <w:p>
@@ -3942,13 +2810,7 @@
         <w:rPr>
           <w:lang w:val="de-CH"/>
         </w:rPr>
-        <w:t xml:space="preserve"> </w:t>
-      </w:r>
-      <w:r>
-        <w:rPr>
-          <w:lang w:val="de-CH"/>
-        </w:rPr>
-        <w:t>https://www.sciencedirect.com/science/article/abs/pii/S0743731520303634?via%3Dihub</w:t>
+        <w:t xml:space="preserve"> https://www.sciencedirect.com/science/article/abs/pii/S0743731520303634?via%3Dihub</w:t>
       </w:r>
     </w:p>
   </w:footnote>
@@ -3970,13 +2832,7 @@
         <w:rPr>
           <w:lang w:val="de-CH"/>
         </w:rPr>
-        <w:t xml:space="preserve"> </w:t>
-      </w:r>
-      <w:r>
-        <w:rPr>
-          <w:lang w:val="de-CH"/>
-        </w:rPr>
-        <w:t>https://blog.iota.org/an-introduction-to-iota-smart-contracts-16ea6f247936/</w:t>
+        <w:t xml:space="preserve"> https://blog.iota.org/an-introduction-to-iota-smart-contracts-16ea6f247936/</w:t>
       </w:r>
     </w:p>
   </w:footnote>
@@ -3998,13 +2854,7 @@
         <w:rPr>
           <w:lang w:val="de-CH"/>
         </w:rPr>
-        <w:t xml:space="preserve"> </w:t>
-      </w:r>
-      <w:r>
-        <w:rPr>
-          <w:lang w:val="de-CH"/>
-        </w:rPr>
-        <w:t>https://blog.iota.org/the-state-of-qubic-63ffb097da3f/</w:t>
+        <w:t xml:space="preserve"> https://blog.iota.org/the-state-of-qubic-63ffb097da3f/</w:t>
       </w:r>
     </w:p>
   </w:footnote>
@@ -4026,13 +2876,7 @@
         <w:rPr>
           <w:lang w:val="de-CH"/>
         </w:rPr>
-        <w:t xml:space="preserve"> </w:t>
-      </w:r>
-      <w:r>
-        <w:rPr>
-          <w:lang w:val="de-CH"/>
-        </w:rPr>
-        <w:t>https://www.iota.org/solutions/partnerships</w:t>
+        <w:t xml:space="preserve"> https://www.iota.org/solutions/partnerships</w:t>
       </w:r>
     </w:p>
   </w:footnote>
@@ -4054,13 +2898,7 @@
         <w:rPr>
           <w:lang w:val="de-CH"/>
         </w:rPr>
-        <w:t xml:space="preserve"> </w:t>
-      </w:r>
-      <w:r>
-        <w:rPr>
-          <w:lang w:val="de-CH"/>
-        </w:rPr>
-        <w:t>https://www.ccn.com/bosch-bets-big-on-iota/</w:t>
+        <w:t xml:space="preserve"> https://www.ccn.com/bosch-bets-big-on-iota/</w:t>
       </w:r>
     </w:p>
   </w:footnote>
@@ -4126,13 +2964,113 @@
         <w:rPr>
           <w:lang w:val="de-CH"/>
         </w:rPr>
+        <w:t xml:space="preserve"> https://github.com/iotaledger/goshimmer.git</w:t>
+      </w:r>
+    </w:p>
+  </w:footnote>
+  <w:footnote w:id="11">
+    <w:p>
+      <w:pPr>
+        <w:pStyle w:val="FootnoteText"/>
+        <w:rPr>
+          <w:lang w:val="de-CH"/>
+        </w:rPr>
+      </w:pPr>
+      <w:r>
+        <w:rPr>
+          <w:rStyle w:val="FootnoteReference"/>
+        </w:rPr>
+        <w:footnoteRef/>
+      </w:r>
+      <w:r>
+        <w:rPr>
+          <w:lang w:val="de-CH"/>
+        </w:rPr>
+        <w:t xml:space="preserve"> https://wiki.iota.org/goshimmer/tooling/evil_spammer</w:t>
+      </w:r>
+    </w:p>
+  </w:footnote>
+  <w:footnote w:id="12">
+    <w:p>
+      <w:pPr>
+        <w:pStyle w:val="FootnoteText"/>
+        <w:rPr>
+          <w:lang w:val="de-CH"/>
+        </w:rPr>
+      </w:pPr>
+      <w:r>
+        <w:rPr>
+          <w:rStyle w:val="FootnoteReference"/>
+        </w:rPr>
+        <w:footnoteRef/>
+      </w:r>
+      <w:r>
+        <w:rPr>
+          <w:lang w:val="de-CH"/>
+        </w:rPr>
         <w:t xml:space="preserve"> </w:t>
       </w:r>
       <w:r>
         <w:rPr>
           <w:lang w:val="de-CH"/>
         </w:rPr>
-        <w:t>https://github.com/iotaledger/goshimmer.git</w:t>
+        <w:t>https://wiki.iota.org/goshimmer/apis/client_lib/</w:t>
+      </w:r>
+    </w:p>
+  </w:footnote>
+  <w:footnote w:id="13">
+    <w:p>
+      <w:pPr>
+        <w:pStyle w:val="FootnoteText"/>
+        <w:rPr>
+          <w:lang w:val="de-CH"/>
+        </w:rPr>
+      </w:pPr>
+      <w:r>
+        <w:rPr>
+          <w:rStyle w:val="FootnoteReference"/>
+        </w:rPr>
+        <w:footnoteRef/>
+      </w:r>
+      <w:r>
+        <w:rPr>
+          <w:lang w:val="de-CH"/>
+        </w:rPr>
+        <w:t xml:space="preserve"> </w:t>
+      </w:r>
+      <w:r>
+        <w:rPr>
+          <w:lang w:val="de-CH"/>
+        </w:rPr>
+        <w:t>https://github.com/iotaledger/IOTA-2.0-DevNet-wallet/tree/master</w:t>
+      </w:r>
+    </w:p>
+  </w:footnote>
+  <w:footnote w:id="14">
+    <w:p>
+      <w:pPr>
+        <w:pStyle w:val="FootnoteText"/>
+        <w:rPr>
+          <w:lang w:val="de-CH"/>
+        </w:rPr>
+      </w:pPr>
+      <w:r>
+        <w:rPr>
+          <w:rStyle w:val="FootnoteReference"/>
+        </w:rPr>
+        <w:footnoteRef/>
+      </w:r>
+      <w:r>
+        <w:rPr>
+          <w:lang w:val="de-CH"/>
+        </w:rPr>
+        <w:t xml:space="preserve"> </w:t>
+      </w:r>
+      <w:r>
+        <w:rPr>
+          <w:lang w:val="de-CH"/>
+        </w:rPr>
+        <w:t>https://github.com/Dr-Electron/ElectricShimmer</w:t>
       </w:r>
     </w:p>
   </w:footnote>
@@ -4140,186 +3078,6 @@
 </file>
 
 <file path=word/header1.xml><?xml version="1.0" encoding="utf-8"?>
-<w:hdr xmlns:wpc="http://schemas.microsoft.com/office/word/2010/wordprocessingCanvas" xmlns:cx="http://schemas.microsoft.com/office/drawing/2014/chartex" xmlns:cx1="http://schemas.microsoft.com/office/drawing/2015/9/8/chartex" xmlns:cx2="http://schemas.microsoft.com/office/drawing/2015/10/21/chartex" xmlns:cx3="http://schemas.microsoft.com/office/drawing/2016/5/9/chartex" xmlns:cx4="http://schemas.microsoft.com/office/drawing/2016/5/10/chartex" xmlns:cx5="http://schemas.microsoft.com/office/drawing/2016/5/11/chartex" xmlns:cx6="http://schemas.microsoft.com/office/drawing/2016/5/12/chartex" xmlns:cx7="http://schemas.microsoft.com/office/drawing/2016/5/13/chartex" xmlns:cx8="http://schemas.microsoft.com/office/drawing/2016/5/14/chartex" xmlns:mc="http://schemas.openxmlformats.org/markup-compatibility/2006" xmlns:aink="http://schemas.microsoft.com/office/drawing/2016/ink" xmlns:am3d="http://schemas.microsoft.com/office/drawing/2017/model3d" xmlns:o="urn:schemas-microsoft-com:office:office" xmlns:oel="http://schemas.microsoft.com/office/2019/extlst" xmlns:r="http://schemas.openxmlformats.org/officeDocument/2006/relationships" xmlns:m="http://schemas.openxmlformats.org/officeDocument/2006/math" xmlns:v="urn:schemas-microsoft-com:vml" xmlns:wp14="http://schemas.microsoft.com/office/word/2010/wordprocessingDrawing" xmlns:wp="http://schemas.openxmlformats.org/drawingml/2006/wordprocessingDrawing" xmlns:w10="urn:schemas-microsoft-com:office:word" xmlns:w="http://schemas.openxmlformats.org/wordprocessingml/2006/main" xmlns:w14="http://schemas.microsoft.com/office/word/2010/wordml" xmlns:w15="http://schemas.microsoft.com/office/word/2012/wordml" xmlns:w16cex="http://schemas.microsoft.com/office/word/2018/wordml/cex" xmlns:w16cid="http://schemas.microsoft.com/office/word/2016/wordml/cid" xmlns:w16="http://schemas.microsoft.com/office/word/2018/wordml" xmlns:w16sdtdh="http://schemas.microsoft.com/office/word/2020/wordml/sdtdatahash" xmlns:w16se="http://schemas.microsoft.com/office/word/2015/wordml/symex" xmlns:wpg="http://schemas.microsoft.com/office/word/2010/wordprocessingGroup" xmlns:wpi="http://schemas.microsoft.com/office/word/2010/wordprocessingInk" xmlns:wne="http://schemas.microsoft.com/office/word/2006/wordml" xmlns:wps="http://schemas.microsoft.com/office/word/2010/wordprocessingShape" mc:Ignorable="w14 w15 w16se w16cid w16 w16cex w16sdtdh wp14">
-  <w:p>
-    <w:pPr>
-      <w:pStyle w:val="Header"/>
-    </w:pPr>
-    <w:r>
-      <w:rPr>
-        <w:noProof/>
-      </w:rPr>
-      <mc:AlternateContent>
-        <mc:Choice Requires="wps">
-          <w:drawing>
-            <wp:anchor distT="0" distB="0" distL="114300" distR="114300" simplePos="0" relativeHeight="251658246" behindDoc="0" locked="0" layoutInCell="1" allowOverlap="1" wp14:anchorId="783DE809" wp14:editId="79FBA152">
-              <wp:simplePos x="0" y="0"/>
-              <wp:positionH relativeFrom="column">
-                <wp:posOffset>-6713</wp:posOffset>
-              </wp:positionH>
-              <wp:positionV relativeFrom="paragraph">
-                <wp:posOffset>240574</wp:posOffset>
-              </wp:positionV>
-              <wp:extent cx="6212114" cy="0"/>
-              <wp:effectExtent l="0" t="0" r="11430" b="12700"/>
-              <wp:wrapNone/>
-              <wp:docPr id="4" name="Straight Connector 4"/>
-              <wp:cNvGraphicFramePr/>
-              <a:graphic xmlns:a="http://schemas.openxmlformats.org/drawingml/2006/main">
-                <a:graphicData uri="http://schemas.microsoft.com/office/word/2010/wordprocessingShape">
-                  <wps:wsp>
-                    <wps:cNvCnPr/>
-                    <wps:spPr>
-                      <a:xfrm>
-                        <a:off x="0" y="0"/>
-                        <a:ext cx="6212114" cy="0"/>
-                      </a:xfrm>
-                      <a:prstGeom prst="line">
-                        <a:avLst/>
-                      </a:prstGeom>
-                      <a:ln w="12700">
-                        <a:solidFill>
-                          <a:schemeClr val="tx1"/>
-                        </a:solidFill>
-                      </a:ln>
-                    </wps:spPr>
-                    <wps:style>
-                      <a:lnRef idx="1">
-                        <a:schemeClr val="accent1"/>
-                      </a:lnRef>
-                      <a:fillRef idx="0">
-                        <a:schemeClr val="accent1"/>
-                      </a:fillRef>
-                      <a:effectRef idx="0">
-                        <a:schemeClr val="accent1"/>
-                      </a:effectRef>
-                      <a:fontRef idx="minor">
-                        <a:schemeClr val="tx1"/>
-                      </a:fontRef>
-                    </wps:style>
-                    <wps:bodyPr/>
-                  </wps:wsp>
-                </a:graphicData>
-              </a:graphic>
-              <wp14:sizeRelH relativeFrom="margin">
-                <wp14:pctWidth>0</wp14:pctWidth>
-              </wp14:sizeRelH>
-            </wp:anchor>
-          </w:drawing>
-        </mc:Choice>
-        <mc:Fallback xmlns:a="http://schemas.openxmlformats.org/drawingml/2006/main" xmlns:arto="http://schemas.microsoft.com/office/word/2006/arto">
-          <w:pict w14:anchorId="4BE93738">
-            <v:line id="Straight Connector 4" style="position:absolute;z-index:251675648;visibility:visible;mso-wrap-style:square;mso-width-percent:0;mso-wrap-distance-left:9pt;mso-wrap-distance-top:0;mso-wrap-distance-right:9pt;mso-wrap-distance-bottom:0;mso-position-horizontal:absolute;mso-position-horizontal-relative:text;mso-position-vertical:absolute;mso-position-vertical-relative:text;mso-width-percent:0;mso-width-relative:margin" o:spid="_x0000_s1026" strokecolor="black [3213]" strokeweight="1pt" from="-.55pt,18.95pt" to="488.6pt,18.95pt" w14:anchorId="00E84FC0" o:gfxdata="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">
-              <v:stroke joinstyle="miter"/>
-            </v:line>
-          </w:pict>
-        </mc:Fallback>
-      </mc:AlternateContent>
-    </w:r>
-    <w:r>
-      <w:t>First author, Second Author</w:t>
-    </w:r>
-  </w:p>
-</w:hdr>
-</file>
-
-<file path=word/header2.xml><?xml version="1.0" encoding="utf-8"?>
-<w:hdr xmlns:wpc="http://schemas.microsoft.com/office/word/2010/wordprocessingCanvas" xmlns:cx="http://schemas.microsoft.com/office/drawing/2014/chartex" xmlns:cx1="http://schemas.microsoft.com/office/drawing/2015/9/8/chartex" xmlns:cx2="http://schemas.microsoft.com/office/drawing/2015/10/21/chartex" xmlns:cx3="http://schemas.microsoft.com/office/drawing/2016/5/9/chartex" xmlns:cx4="http://schemas.microsoft.com/office/drawing/2016/5/10/chartex" xmlns:cx5="http://schemas.microsoft.com/office/drawing/2016/5/11/chartex" xmlns:cx6="http://schemas.microsoft.com/office/drawing/2016/5/12/chartex" xmlns:cx7="http://schemas.microsoft.com/office/drawing/2016/5/13/chartex" xmlns:cx8="http://schemas.microsoft.com/office/drawing/2016/5/14/chartex" xmlns:mc="http://schemas.openxmlformats.org/markup-compatibility/2006" xmlns:aink="http://schemas.microsoft.com/office/drawing/2016/ink" xmlns:am3d="http://schemas.microsoft.com/office/drawing/2017/model3d" xmlns:o="urn:schemas-microsoft-com:office:office" xmlns:oel="http://schemas.microsoft.com/office/2019/extlst" xmlns:r="http://schemas.openxmlformats.org/officeDocument/2006/relationships" xmlns:m="http://schemas.openxmlformats.org/officeDocument/2006/math" xmlns:v="urn:schemas-microsoft-com:vml" xmlns:wp14="http://schemas.microsoft.com/office/word/2010/wordprocessingDrawing" xmlns:wp="http://schemas.openxmlformats.org/drawingml/2006/wordprocessingDrawing" xmlns:w10="urn:schemas-microsoft-com:office:word" xmlns:w="http://schemas.openxmlformats.org/wordprocessingml/2006/main" xmlns:w14="http://schemas.microsoft.com/office/word/2010/wordml" xmlns:w15="http://schemas.microsoft.com/office/word/2012/wordml" xmlns:w16cex="http://schemas.microsoft.com/office/word/2018/wordml/cex" xmlns:w16cid="http://schemas.microsoft.com/office/word/2016/wordml/cid" xmlns:w16="http://schemas.microsoft.com/office/word/2018/wordml" xmlns:w16sdtdh="http://schemas.microsoft.com/office/word/2020/wordml/sdtdatahash" xmlns:w16se="http://schemas.microsoft.com/office/word/2015/wordml/symex" xmlns:wpg="http://schemas.microsoft.com/office/word/2010/wordprocessingGroup" xmlns:wpi="http://schemas.microsoft.com/office/word/2010/wordprocessingInk" xmlns:wne="http://schemas.microsoft.com/office/word/2006/wordml" xmlns:wps="http://schemas.microsoft.com/office/word/2010/wordprocessingShape" mc:Ignorable="w14 w15 w16se w16cid w16 w16cex w16sdtdh wp14">
-  <w:p>
-    <w:pPr>
-      <w:pStyle w:val="Header"/>
-    </w:pPr>
-    <w:r>
-      <w:t>Running IOTA network</w:t>
-    </w:r>
-  </w:p>
-  <w:p>
-    <w:pPr>
-      <w:pStyle w:val="Header"/>
-      <w:rPr>
-        <w:sz w:val="18"/>
-        <w:szCs w:val="18"/>
-      </w:rPr>
-    </w:pPr>
-    <w:r>
-      <w:rPr>
-        <w:noProof/>
-      </w:rPr>
-      <mc:AlternateContent>
-        <mc:Choice Requires="wps">
-          <w:drawing>
-            <wp:anchor distT="0" distB="0" distL="114300" distR="114300" simplePos="0" relativeHeight="251658248" behindDoc="0" locked="0" layoutInCell="1" allowOverlap="1" wp14:anchorId="4568B0F6" wp14:editId="5C59B60A">
-              <wp:simplePos x="0" y="0"/>
-              <wp:positionH relativeFrom="column">
-                <wp:posOffset>10355</wp:posOffset>
-              </wp:positionH>
-              <wp:positionV relativeFrom="paragraph">
-                <wp:posOffset>40445</wp:posOffset>
-              </wp:positionV>
-              <wp:extent cx="6084277" cy="0"/>
-              <wp:effectExtent l="0" t="0" r="12065" b="12700"/>
-              <wp:wrapNone/>
-              <wp:docPr id="5" name="Straight Connector 5"/>
-              <wp:cNvGraphicFramePr/>
-              <a:graphic xmlns:a="http://schemas.openxmlformats.org/drawingml/2006/main">
-                <a:graphicData uri="http://schemas.microsoft.com/office/word/2010/wordprocessingShape">
-                  <wps:wsp>
-                    <wps:cNvCnPr/>
-                    <wps:spPr>
-                      <a:xfrm>
-                        <a:off x="0" y="0"/>
-                        <a:ext cx="6084277" cy="0"/>
-                      </a:xfrm>
-                      <a:prstGeom prst="line">
-                        <a:avLst/>
-                      </a:prstGeom>
-                      <a:ln w="12700">
-                        <a:solidFill>
-                          <a:schemeClr val="tx1"/>
-                        </a:solidFill>
-                      </a:ln>
-                    </wps:spPr>
-                    <wps:style>
-                      <a:lnRef idx="1">
-                        <a:schemeClr val="accent1"/>
-                      </a:lnRef>
-                      <a:fillRef idx="0">
-                        <a:schemeClr val="accent1"/>
-                      </a:fillRef>
-                      <a:effectRef idx="0">
-                        <a:schemeClr val="accent1"/>
-                      </a:effectRef>
-                      <a:fontRef idx="minor">
-                        <a:schemeClr val="tx1"/>
-                      </a:fontRef>
-                    </wps:style>
-                    <wps:bodyPr/>
-                  </wps:wsp>
-                </a:graphicData>
-              </a:graphic>
-              <wp14:sizeRelH relativeFrom="margin">
-                <wp14:pctWidth>0</wp14:pctWidth>
-              </wp14:sizeRelH>
-              <wp14:sizeRelV relativeFrom="margin">
-                <wp14:pctHeight>0</wp14:pctHeight>
-              </wp14:sizeRelV>
-            </wp:anchor>
-          </w:drawing>
-        </mc:Choice>
-        <mc:Fallback xmlns:a="http://schemas.openxmlformats.org/drawingml/2006/main" xmlns:arto="http://schemas.microsoft.com/office/word/2006/arto">
-          <w:pict w14:anchorId="0BD444E7">
-            <v:line id="Straight Connector 5" style="position:absolute;z-index:251677696;visibility:visible;mso-wrap-style:square;mso-width-percent:0;mso-height-percent:0;mso-wrap-distance-left:9pt;mso-wrap-distance-top:0;mso-wrap-distance-right:9pt;mso-wrap-distance-bottom:0;mso-position-horizontal:absolute;mso-position-horizontal-relative:text;mso-position-vertical:absolute;mso-position-vertical-relative:text;mso-width-percent:0;mso-height-percent:0;mso-width-relative:margin;mso-height-relative:margin" o:spid="_x0000_s1026" strokecolor="black [3213]" strokeweight="1pt" from=".8pt,3.2pt" to="479.9pt,3.2pt" w14:anchorId="1D22D93B" o:gfxdata="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">
-              <v:stroke joinstyle="miter"/>
-            </v:line>
-          </w:pict>
-        </mc:Fallback>
-      </mc:AlternateContent>
-    </w:r>
-  </w:p>
-</w:hdr>
-</file>
-
-<file path=word/header3.xml><?xml version="1.0" encoding="utf-8"?>
 <w:hdr xmlns:wpc="http://schemas.microsoft.com/office/word/2010/wordprocessingCanvas" xmlns:cx="http://schemas.microsoft.com/office/drawing/2014/chartex" xmlns:cx1="http://schemas.microsoft.com/office/drawing/2015/9/8/chartex" xmlns:cx2="http://schemas.microsoft.com/office/drawing/2015/10/21/chartex" xmlns:cx3="http://schemas.microsoft.com/office/drawing/2016/5/9/chartex" xmlns:cx4="http://schemas.microsoft.com/office/drawing/2016/5/10/chartex" xmlns:cx5="http://schemas.microsoft.com/office/drawing/2016/5/11/chartex" xmlns:cx6="http://schemas.microsoft.com/office/drawing/2016/5/12/chartex" xmlns:cx7="http://schemas.microsoft.com/office/drawing/2016/5/13/chartex" xmlns:cx8="http://schemas.microsoft.com/office/drawing/2016/5/14/chartex" xmlns:mc="http://schemas.openxmlformats.org/markup-compatibility/2006" xmlns:aink="http://schemas.microsoft.com/office/drawing/2016/ink" xmlns:am3d="http://schemas.microsoft.com/office/drawing/2017/model3d" xmlns:o="urn:schemas-microsoft-com:office:office" xmlns:oel="http://schemas.microsoft.com/office/2019/extlst" xmlns:r="http://schemas.openxmlformats.org/officeDocument/2006/relationships" xmlns:m="http://schemas.openxmlformats.org/officeDocument/2006/math" xmlns:v="urn:schemas-microsoft-com:vml" xmlns:wp14="http://schemas.microsoft.com/office/word/2010/wordprocessingDrawing" xmlns:wp="http://schemas.openxmlformats.org/drawingml/2006/wordprocessingDrawing" xmlns:w10="urn:schemas-microsoft-com:office:word" xmlns:w="http://schemas.openxmlformats.org/wordprocessingml/2006/main" xmlns:w14="http://schemas.microsoft.com/office/word/2010/wordml" xmlns:w15="http://schemas.microsoft.com/office/word/2012/wordml" xmlns:w16cex="http://schemas.microsoft.com/office/word/2018/wordml/cex" xmlns:w16cid="http://schemas.microsoft.com/office/word/2016/wordml/cid" xmlns:w16="http://schemas.microsoft.com/office/word/2018/wordml" xmlns:w16sdtdh="http://schemas.microsoft.com/office/word/2020/wordml/sdtdatahash" xmlns:w16se="http://schemas.microsoft.com/office/word/2015/wordml/symex" xmlns:wpg="http://schemas.microsoft.com/office/word/2010/wordprocessingGroup" xmlns:wpi="http://schemas.microsoft.com/office/word/2010/wordprocessingInk" xmlns:wne="http://schemas.microsoft.com/office/word/2006/wordml" xmlns:wps="http://schemas.microsoft.com/office/word/2010/wordprocessingShape" mc:Ignorable="w14 w15 w16se w16cid w16 w16cex w16sdtdh wp14">
   <w:p>
     <w:pPr>
@@ -4403,7 +3161,7 @@
 </w:hdr>
 </file>
 
-<file path=word/header4.xml><?xml version="1.0" encoding="utf-8"?>
+<file path=word/header2.xml><?xml version="1.0" encoding="utf-8"?>
 <w:hdr xmlns:wpc="http://schemas.microsoft.com/office/word/2010/wordprocessingCanvas" xmlns:cx="http://schemas.microsoft.com/office/drawing/2014/chartex" xmlns:cx1="http://schemas.microsoft.com/office/drawing/2015/9/8/chartex" xmlns:cx2="http://schemas.microsoft.com/office/drawing/2015/10/21/chartex" xmlns:cx3="http://schemas.microsoft.com/office/drawing/2016/5/9/chartex" xmlns:cx4="http://schemas.microsoft.com/office/drawing/2016/5/10/chartex" xmlns:cx5="http://schemas.microsoft.com/office/drawing/2016/5/11/chartex" xmlns:cx6="http://schemas.microsoft.com/office/drawing/2016/5/12/chartex" xmlns:cx7="http://schemas.microsoft.com/office/drawing/2016/5/13/chartex" xmlns:cx8="http://schemas.microsoft.com/office/drawing/2016/5/14/chartex" xmlns:mc="http://schemas.openxmlformats.org/markup-compatibility/2006" xmlns:aink="http://schemas.microsoft.com/office/drawing/2016/ink" xmlns:am3d="http://schemas.microsoft.com/office/drawing/2017/model3d" xmlns:o="urn:schemas-microsoft-com:office:office" xmlns:oel="http://schemas.microsoft.com/office/2019/extlst" xmlns:r="http://schemas.openxmlformats.org/officeDocument/2006/relationships" xmlns:m="http://schemas.openxmlformats.org/officeDocument/2006/math" xmlns:v="urn:schemas-microsoft-com:vml" xmlns:wp14="http://schemas.microsoft.com/office/word/2010/wordprocessingDrawing" xmlns:wp="http://schemas.openxmlformats.org/drawingml/2006/wordprocessingDrawing" xmlns:w10="urn:schemas-microsoft-com:office:word" xmlns:w="http://schemas.openxmlformats.org/wordprocessingml/2006/main" xmlns:w14="http://schemas.microsoft.com/office/word/2010/wordml" xmlns:w15="http://schemas.microsoft.com/office/word/2012/wordml" xmlns:w16cex="http://schemas.microsoft.com/office/word/2018/wordml/cex" xmlns:w16cid="http://schemas.microsoft.com/office/word/2016/wordml/cid" xmlns:w16="http://schemas.microsoft.com/office/word/2018/wordml" xmlns:w16sdtdh="http://schemas.microsoft.com/office/word/2020/wordml/sdtdatahash" xmlns:w16se="http://schemas.microsoft.com/office/word/2015/wordml/symex" xmlns:wpg="http://schemas.microsoft.com/office/word/2010/wordprocessingGroup" xmlns:wpi="http://schemas.microsoft.com/office/word/2010/wordprocessingInk" xmlns:wne="http://schemas.microsoft.com/office/word/2006/wordml" xmlns:wps="http://schemas.microsoft.com/office/word/2010/wordprocessingShape" mc:Ignorable="w14 w15 w16se w16cid w16 w16cex w16sdtdh wp14">
   <w:p>
     <w:pPr>
@@ -4915,6 +3673,95 @@
     </w:lvl>
   </w:abstractNum>
   <w:abstractNum w:abstractNumId="4" w15:restartNumberingAfterBreak="0">
+    <w:nsid w:val="58E22DB5"/>
+    <w:multiLevelType w:val="hybridMultilevel"/>
+    <w:tmpl w:val="76A07BFE"/>
+    <w:lvl w:ilvl="0" w:tplc="0807000F">
+      <w:start w:val="1"/>
+      <w:numFmt w:val="decimal"/>
+      <w:lvlText w:val="%1."/>
+      <w:lvlJc w:val="left"/>
+      <w:pPr>
+        <w:ind w:left="720" w:hanging="360"/>
+      </w:pPr>
+      <w:rPr>
+        <w:rFonts w:hint="default"/>
+      </w:rPr>
+    </w:lvl>
+    <w:lvl w:ilvl="1" w:tplc="08070019">
+      <w:start w:val="1"/>
+      <w:numFmt w:val="lowerLetter"/>
+      <w:lvlText w:val="%2."/>
+      <w:lvlJc w:val="left"/>
+      <w:pPr>
+        <w:ind w:left="1440" w:hanging="360"/>
+      </w:pPr>
+    </w:lvl>
+    <w:lvl w:ilvl="2" w:tplc="0807001B" w:tentative="1">
+      <w:start w:val="1"/>
+      <w:numFmt w:val="lowerRoman"/>
+      <w:lvlText w:val="%3."/>
+      <w:lvlJc w:val="right"/>
+      <w:pPr>
+        <w:ind w:left="2160" w:hanging="180"/>
+      </w:pPr>
+    </w:lvl>
+    <w:lvl w:ilvl="3" w:tplc="0807000F" w:tentative="1">
+      <w:start w:val="1"/>
+      <w:numFmt w:val="decimal"/>
+      <w:lvlText w:val="%4."/>
+      <w:lvlJc w:val="left"/>
+      <w:pPr>
+        <w:ind w:left="2880" w:hanging="360"/>
+      </w:pPr>
+    </w:lvl>
+    <w:lvl w:ilvl="4" w:tplc="08070019" w:tentative="1">
+      <w:start w:val="1"/>
+      <w:numFmt w:val="lowerLetter"/>
+      <w:lvlText w:val="%5."/>
+      <w:lvlJc w:val="left"/>
+      <w:pPr>
+        <w:ind w:left="3600" w:hanging="360"/>
+      </w:pPr>
+    </w:lvl>
+    <w:lvl w:ilvl="5" w:tplc="0807001B" w:tentative="1">
+      <w:start w:val="1"/>
+      <w:numFmt w:val="lowerRoman"/>
+      <w:lvlText w:val="%6."/>
+      <w:lvlJc w:val="right"/>
+      <w:pPr>
+        <w:ind w:left="4320" w:hanging="180"/>
+      </w:pPr>
+    </w:lvl>
+    <w:lvl w:ilvl="6" w:tplc="0807000F" w:tentative="1">
+      <w:start w:val="1"/>
+      <w:numFmt w:val="decimal"/>
+      <w:lvlText w:val="%7."/>
+      <w:lvlJc w:val="left"/>
+      <w:pPr>
+        <w:ind w:left="5040" w:hanging="360"/>
+      </w:pPr>
+    </w:lvl>
+    <w:lvl w:ilvl="7" w:tplc="08070019" w:tentative="1">
+      <w:start w:val="1"/>
+      <w:numFmt w:val="lowerLetter"/>
+      <w:lvlText w:val="%8."/>
+      <w:lvlJc w:val="left"/>
+      <w:pPr>
+        <w:ind w:left="5760" w:hanging="360"/>
+      </w:pPr>
+    </w:lvl>
+    <w:lvl w:ilvl="8" w:tplc="0807001B" w:tentative="1">
+      <w:start w:val="1"/>
+      <w:numFmt w:val="lowerRoman"/>
+      <w:lvlText w:val="%9."/>
+      <w:lvlJc w:val="right"/>
+      <w:pPr>
+        <w:ind w:left="6480" w:hanging="180"/>
+      </w:pPr>
+    </w:lvl>
+  </w:abstractNum>
+  <w:abstractNum w:abstractNumId="5" w15:restartNumberingAfterBreak="0">
     <w:nsid w:val="6BAF68C4"/>
     <w:multiLevelType w:val="singleLevel"/>
     <w:tmpl w:val="CB1A58E8"/>
@@ -4934,7 +3781,7 @@
       </w:rPr>
     </w:lvl>
   </w:abstractNum>
-  <w:abstractNum w:abstractNumId="5" w15:restartNumberingAfterBreak="0">
+  <w:abstractNum w:abstractNumId="6" w15:restartNumberingAfterBreak="0">
     <w:nsid w:val="70A400EF"/>
     <w:multiLevelType w:val="multilevel"/>
     <w:tmpl w:val="E1C27936"/>
@@ -5051,7 +3898,7 @@
       </w:rPr>
     </w:lvl>
   </w:abstractNum>
-  <w:abstractNum w:abstractNumId="6" w15:restartNumberingAfterBreak="0">
+  <w:abstractNum w:abstractNumId="7" w15:restartNumberingAfterBreak="0">
     <w:nsid w:val="71436628"/>
     <w:multiLevelType w:val="hybridMultilevel"/>
     <w:tmpl w:val="EDB2595E"/>
@@ -5147,10 +3994,10 @@
     <w:abstractNumId w:val="2"/>
   </w:num>
   <w:num w:numId="3" w16cid:durableId="1751004214">
-    <w:abstractNumId w:val="4"/>
+    <w:abstractNumId w:val="5"/>
   </w:num>
   <w:num w:numId="4" w16cid:durableId="1174144720">
-    <w:abstractNumId w:val="6"/>
+    <w:abstractNumId w:val="7"/>
   </w:num>
   <w:num w:numId="5" w16cid:durableId="383650187">
     <w:abstractNumId w:val="1"/>
@@ -5159,10 +4006,10 @@
     <w:abstractNumId w:val="3"/>
   </w:num>
   <w:num w:numId="7" w16cid:durableId="1605769024">
-    <w:abstractNumId w:val="5"/>
+    <w:abstractNumId w:val="6"/>
   </w:num>
   <w:num w:numId="8" w16cid:durableId="2106150637">
-    <w:abstractNumId w:val="5"/>
+    <w:abstractNumId w:val="6"/>
     <w:lvlOverride w:ilvl="0">
       <w:startOverride w:val="1"/>
     </w:lvlOverride>
@@ -5190,6 +4037,9 @@
     <w:lvlOverride w:ilvl="8">
       <w:startOverride w:val="1"/>
     </w:lvlOverride>
+  </w:num>
+  <w:num w:numId="9" w16cid:durableId="354427880">
+    <w:abstractNumId w:val="4"/>
   </w:num>
 </w:numbering>
 </file>
@@ -5675,6 +4525,7 @@
     <w:name w:val="heading 3"/>
     <w:basedOn w:val="Normal"/>
     <w:next w:val="Normal"/>
+    <w:link w:val="Heading3Char"/>
     <w:qFormat/>
     <w:rsid w:val="003F5736"/>
     <w:pPr>
@@ -6891,6 +5742,31 @@
     <w:name w:val="pl-s"/>
     <w:basedOn w:val="DefaultParagraphFont"/>
     <w:rsid w:val="00AE2B2D"/>
+  </w:style>
+  <w:style w:type="character" w:customStyle="1" w:styleId="Heading3Char">
+    <w:name w:val="Heading 3 Char"/>
+    <w:basedOn w:val="DefaultParagraphFont"/>
+    <w:link w:val="Heading3"/>
+    <w:rsid w:val="00CD0BF5"/>
+    <w:rPr>
+      <w:rFonts w:ascii="Arial" w:hAnsi="Arial" w:cs="Arial"/>
+      <w:color w:val="000000" w:themeColor="text1"/>
+      <w:sz w:val="22"/>
+      <w:szCs w:val="22"/>
+      <w:lang w:val="en-US" w:eastAsia="en-US"/>
+    </w:rPr>
+  </w:style>
+  <w:style w:type="character" w:styleId="UnresolvedMention">
+    <w:name w:val="Unresolved Mention"/>
+    <w:basedOn w:val="DefaultParagraphFont"/>
+    <w:uiPriority w:val="99"/>
+    <w:semiHidden/>
+    <w:unhideWhenUsed/>
+    <w:rsid w:val="00393BB4"/>
+    <w:rPr>
+      <w:color w:val="605E5C"/>
+      <w:shd w:val="clear" w:color="auto" w:fill="E1DFDD"/>
+    </w:rPr>
   </w:style>
 </w:styles>
 </file>

</xml_diff>